<commit_message>
2 3 labs passed
</commit_message>
<xml_diff>
--- a/Eliseev 2lab.docx
+++ b/Eliseev 2lab.docx
@@ -1,6 +1,6 @@
 
 <file path=word/document.xml><?xml version="1.0" encoding="utf-8"?>
-<w:document xmlns:wpc="http://schemas.microsoft.com/office/word/2010/wordprocessingCanvas" xmlns:cx="http://schemas.microsoft.com/office/drawing/2014/chartex" xmlns:cx1="http://schemas.microsoft.com/office/drawing/2015/9/8/chartex" xmlns:cx2="http://schemas.microsoft.com/office/drawing/2015/10/21/chartex" xmlns:cx3="http://schemas.microsoft.com/office/drawing/2016/5/9/chartex" xmlns:cx4="http://schemas.microsoft.com/office/drawing/2016/5/10/chartex" xmlns:cx5="http://schemas.microsoft.com/office/drawing/2016/5/11/chartex" xmlns:cx6="http://schemas.microsoft.com/office/drawing/2016/5/12/chartex" xmlns:cx7="http://schemas.microsoft.com/office/drawing/2016/5/13/chartex" xmlns:cx8="http://schemas.microsoft.com/office/drawing/2016/5/14/chartex" xmlns:mc="http://schemas.openxmlformats.org/markup-compatibility/2006" xmlns:aink="http://schemas.microsoft.com/office/drawing/2016/ink" xmlns:am3d="http://schemas.microsoft.com/office/drawing/2017/model3d" xmlns:o="urn:schemas-microsoft-com:office:office" xmlns:oel="http://schemas.microsoft.com/office/2019/extlst" xmlns:r="http://schemas.openxmlformats.org/officeDocument/2006/relationships" xmlns:m="http://schemas.openxmlformats.org/officeDocument/2006/math" xmlns:v="urn:schemas-microsoft-com:vml" xmlns:wp14="http://schemas.microsoft.com/office/word/2010/wordprocessingDrawing" xmlns:wp="http://schemas.openxmlformats.org/drawingml/2006/wordprocessingDrawing" xmlns:w10="urn:schemas-microsoft-com:office:word" xmlns:w="http://schemas.openxmlformats.org/wordprocessingml/2006/main" xmlns:w14="http://schemas.microsoft.com/office/word/2010/wordml" xmlns:w15="http://schemas.microsoft.com/office/word/2012/wordml" xmlns:w16cex="http://schemas.microsoft.com/office/word/2018/wordml/cex" xmlns:w16cid="http://schemas.microsoft.com/office/word/2016/wordml/cid" xmlns:w16="http://schemas.microsoft.com/office/word/2018/wordml" xmlns:w16du="http://schemas.microsoft.com/office/word/2023/wordml/word16du" xmlns:w16sdtdh="http://schemas.microsoft.com/office/word/2020/wordml/sdtdatahash" xmlns:w16se="http://schemas.microsoft.com/office/word/2015/wordml/symex" xmlns:wpg="http://schemas.microsoft.com/office/word/2010/wordprocessingGroup" xmlns:wpi="http://schemas.microsoft.com/office/word/2010/wordprocessingInk" xmlns:wne="http://schemas.microsoft.com/office/word/2006/wordml" xmlns:wps="http://schemas.microsoft.com/office/word/2010/wordprocessingShape" mc:Ignorable="w14 w15 w16se w16cid w16 w16cex w16sdtdh w16du wp14">
+<w:document xmlns:wpc="http://schemas.microsoft.com/office/word/2010/wordprocessingCanvas" xmlns:cx="http://schemas.microsoft.com/office/drawing/2014/chartex" xmlns:cx1="http://schemas.microsoft.com/office/drawing/2015/9/8/chartex" xmlns:mc="http://schemas.openxmlformats.org/markup-compatibility/2006" xmlns:o="urn:schemas-microsoft-com:office:office" xmlns:r="http://schemas.openxmlformats.org/officeDocument/2006/relationships" xmlns:m="http://schemas.openxmlformats.org/officeDocument/2006/math" xmlns:v="urn:schemas-microsoft-com:vml" xmlns:wp14="http://schemas.microsoft.com/office/word/2010/wordprocessingDrawing" xmlns:wp="http://schemas.openxmlformats.org/drawingml/2006/wordprocessingDrawing" xmlns:w10="urn:schemas-microsoft-com:office:word" xmlns:w="http://schemas.openxmlformats.org/wordprocessingml/2006/main" xmlns:w14="http://schemas.microsoft.com/office/word/2010/wordml" xmlns:w15="http://schemas.microsoft.com/office/word/2012/wordml" xmlns:w16se="http://schemas.microsoft.com/office/word/2015/wordml/symex" xmlns:wpg="http://schemas.microsoft.com/office/word/2010/wordprocessingGroup" xmlns:wpi="http://schemas.microsoft.com/office/word/2010/wordprocessingInk" xmlns:wne="http://schemas.microsoft.com/office/word/2006/wordml" xmlns:wps="http://schemas.microsoft.com/office/word/2010/wordprocessingShape" mc:Ignorable="w14 w15 w16se wp14">
   <w:body>
     <w:p>
       <w:pPr>
@@ -49,7 +49,7 @@
     </w:p>
     <w:p>
       <w:pPr>
-        <w:pStyle w:val="ListParagraph"/>
+        <w:pStyle w:val="a4"/>
         <w:numPr>
           <w:ilvl w:val="0"/>
           <w:numId w:val="21"/>
@@ -70,7 +70,7 @@
     </w:p>
     <w:p>
       <w:pPr>
-        <w:pStyle w:val="a2"/>
+        <w:pStyle w:val="af6"/>
       </w:pPr>
       <w:r>
         <w:t xml:space="preserve"> Управление проектами является приложением знаний, навыков, инструментов и методов к операциям проекта для удовлетворения требований, предъявляемых к проекту [</w:t>
@@ -96,7 +96,7 @@
     </w:p>
     <w:p>
       <w:pPr>
-        <w:pStyle w:val="ListParagraph"/>
+        <w:pStyle w:val="a4"/>
         <w:numPr>
           <w:ilvl w:val="0"/>
           <w:numId w:val="21"/>
@@ -117,7 +117,7 @@
     </w:p>
     <w:p>
       <w:pPr>
-        <w:pStyle w:val="a0"/>
+        <w:pStyle w:val="1"/>
       </w:pPr>
       <w:r>
         <w:t>управление интеграцией;</w:t>
@@ -125,7 +125,7 @@
     </w:p>
     <w:p>
       <w:pPr>
-        <w:pStyle w:val="a0"/>
+        <w:pStyle w:val="1"/>
       </w:pPr>
       <w:r>
         <w:t>управление ограничениями (содержанием);</w:t>
@@ -133,15 +133,17 @@
     </w:p>
     <w:p>
       <w:pPr>
-        <w:pStyle w:val="a0"/>
+        <w:pStyle w:val="1"/>
       </w:pPr>
       <w:r>
         <w:t>управление временем;</w:t>
       </w:r>
-    </w:p>
-    <w:p>
-      <w:pPr>
-        <w:pStyle w:val="a0"/>
+      <w:bookmarkStart w:id="0" w:name="_GoBack"/>
+      <w:bookmarkEnd w:id="0"/>
+    </w:p>
+    <w:p>
+      <w:pPr>
+        <w:pStyle w:val="1"/>
       </w:pPr>
       <w:r>
         <w:t>управление затратами (стоимостью);</w:t>
@@ -149,7 +151,7 @@
     </w:p>
     <w:p>
       <w:pPr>
-        <w:pStyle w:val="a0"/>
+        <w:pStyle w:val="1"/>
       </w:pPr>
       <w:r>
         <w:t>управление рисками;</w:t>
@@ -157,7 +159,7 @@
     </w:p>
     <w:p>
       <w:pPr>
-        <w:pStyle w:val="a0"/>
+        <w:pStyle w:val="1"/>
       </w:pPr>
       <w:r>
         <w:t>управление персоналом;</w:t>
@@ -165,7 +167,7 @@
     </w:p>
     <w:p>
       <w:pPr>
-        <w:pStyle w:val="a0"/>
+        <w:pStyle w:val="1"/>
       </w:pPr>
       <w:r>
         <w:t>управление коммуникациями;</w:t>
@@ -173,7 +175,7 @@
     </w:p>
     <w:p>
       <w:pPr>
-        <w:pStyle w:val="a0"/>
+        <w:pStyle w:val="1"/>
       </w:pPr>
       <w:r>
         <w:t>управление закупками (контрактами и поставками);</w:t>
@@ -181,7 +183,7 @@
     </w:p>
     <w:p>
       <w:pPr>
-        <w:pStyle w:val="a0"/>
+        <w:pStyle w:val="1"/>
       </w:pPr>
       <w:r>
         <w:t>управление качеством [</w:t>
@@ -207,7 +209,7 @@
     </w:p>
     <w:p>
       <w:pPr>
-        <w:pStyle w:val="ListParagraph"/>
+        <w:pStyle w:val="a4"/>
         <w:numPr>
           <w:ilvl w:val="0"/>
           <w:numId w:val="21"/>
@@ -228,7 +230,7 @@
     </w:p>
     <w:p>
       <w:pPr>
-        <w:pStyle w:val="a2"/>
+        <w:pStyle w:val="af6"/>
       </w:pPr>
       <w:r>
         <w:t>Суть структуризации проекта заключается в разбиение функциональных задач на подзадачи до неделимых</w:t>
@@ -263,7 +265,7 @@
     </w:p>
     <w:p>
       <w:pPr>
-        <w:pStyle w:val="ListParagraph"/>
+        <w:pStyle w:val="a4"/>
         <w:numPr>
           <w:ilvl w:val="0"/>
           <w:numId w:val="21"/>
@@ -284,10 +286,107 @@
     </w:p>
     <w:p>
       <w:pPr>
-        <w:pStyle w:val="a1"/>
-      </w:pPr>
-      <w:r>
-        <w:t>Инициации (запуска)</w:t>
+        <w:pStyle w:val="ab"/>
+      </w:pPr>
+      <w:r>
+        <w:t>Инициации (запуска):</w:t>
+      </w:r>
+    </w:p>
+    <w:p>
+      <w:pPr>
+        <w:pStyle w:val="1"/>
+      </w:pPr>
+      <w:r>
+        <w:t>санкционировать начало проекта или фазы;</w:t>
+      </w:r>
+    </w:p>
+    <w:p>
+      <w:pPr>
+        <w:pStyle w:val="1"/>
+      </w:pPr>
+      <w:r>
+        <w:t>приблизительные оценки успешности;</w:t>
+      </w:r>
+    </w:p>
+    <w:p>
+      <w:pPr>
+        <w:pStyle w:val="1"/>
+      </w:pPr>
+      <w:r>
+        <w:t>предварительное содержание проекта;</w:t>
+      </w:r>
+    </w:p>
+    <w:p>
+      <w:pPr>
+        <w:pStyle w:val="1"/>
+      </w:pPr>
+      <w:r>
+        <w:t>обоснование, устав проекта.</w:t>
+      </w:r>
+    </w:p>
+    <w:p>
+      <w:pPr>
+        <w:pStyle w:val="ab"/>
+      </w:pPr>
+      <w:r>
+        <w:t>Планирования:</w:t>
+      </w:r>
+    </w:p>
+    <w:p>
+      <w:pPr>
+        <w:pStyle w:val="1"/>
+      </w:pPr>
+      <w:r>
+        <w:lastRenderedPageBreak/>
+        <w:t>сбор дополнительной информации;</w:t>
+      </w:r>
+    </w:p>
+    <w:p>
+      <w:pPr>
+        <w:pStyle w:val="1"/>
+      </w:pPr>
+      <w:r>
+        <w:t>уточнение планов (последовательная разработка).</w:t>
+      </w:r>
+    </w:p>
+    <w:p>
+      <w:pPr>
+        <w:pStyle w:val="ab"/>
+      </w:pPr>
+      <w:r>
+        <w:t>Исполнения:</w:t>
+      </w:r>
+    </w:p>
+    <w:p>
+      <w:pPr>
+        <w:pStyle w:val="1"/>
+      </w:pPr>
+      <w:r>
+        <w:t>выполнение и завершение работы;</w:t>
+      </w:r>
+    </w:p>
+    <w:p>
+      <w:pPr>
+        <w:pStyle w:val="1"/>
+      </w:pPr>
+      <w:r>
+        <w:t>достижение целей;</w:t>
+      </w:r>
+    </w:p>
+    <w:p>
+      <w:pPr>
+        <w:pStyle w:val="1"/>
+      </w:pPr>
+      <w:r>
+        <w:t>поставка результатов.</w:t>
+      </w:r>
+    </w:p>
+    <w:p>
+      <w:pPr>
+        <w:pStyle w:val="ab"/>
+      </w:pPr>
+      <w:r>
+        <w:t>Мониторинга и управления</w:t>
       </w:r>
       <w:r>
         <w:t>:</w:t>
@@ -295,54 +394,34 @@
     </w:p>
     <w:p>
       <w:pPr>
-        <w:pStyle w:val="a0"/>
-      </w:pPr>
-      <w:r>
-        <w:t>санкционировать начало проекта или фазы</w:t>
-      </w:r>
-      <w:r>
-        <w:t>;</w:t>
-      </w:r>
-    </w:p>
-    <w:p>
-      <w:pPr>
-        <w:pStyle w:val="a0"/>
-      </w:pPr>
-      <w:r>
-        <w:t>приблизительные оценки успешности</w:t>
-      </w:r>
-      <w:r>
-        <w:t>;</w:t>
-      </w:r>
-    </w:p>
-    <w:p>
-      <w:pPr>
-        <w:pStyle w:val="a0"/>
-      </w:pPr>
-      <w:r>
-        <w:t>предварительное содержание проекта</w:t>
-      </w:r>
-      <w:r>
-        <w:t>;</w:t>
-      </w:r>
-    </w:p>
-    <w:p>
-      <w:pPr>
-        <w:pStyle w:val="a0"/>
-      </w:pPr>
-      <w:r>
-        <w:t>обоснование, устав проекта</w:t>
-      </w:r>
-      <w:r>
-        <w:t>.</w:t>
-      </w:r>
-    </w:p>
-    <w:p>
-      <w:pPr>
-        <w:pStyle w:val="a1"/>
-      </w:pPr>
-      <w:r>
-        <w:t>Планирования</w:t>
+        <w:pStyle w:val="1"/>
+      </w:pPr>
+      <w:r>
+        <w:t>отслеживание результатов и соответствия плану;</w:t>
+      </w:r>
+    </w:p>
+    <w:p>
+      <w:pPr>
+        <w:pStyle w:val="1"/>
+      </w:pPr>
+      <w:r>
+        <w:t>рекомендации по корректировке действий;</w:t>
+      </w:r>
+    </w:p>
+    <w:p>
+      <w:pPr>
+        <w:pStyle w:val="1"/>
+      </w:pPr>
+      <w:r>
+        <w:t>управление изменениями.</w:t>
+      </w:r>
+    </w:p>
+    <w:p>
+      <w:pPr>
+        <w:pStyle w:val="ab"/>
+      </w:pPr>
+      <w:r>
+        <w:t>Завершающих процессов</w:t>
       </w:r>
       <w:r>
         <w:t>:</w:t>
@@ -350,151 +429,23 @@
     </w:p>
     <w:p>
       <w:pPr>
-        <w:pStyle w:val="a0"/>
-      </w:pPr>
-      <w:r>
-        <w:lastRenderedPageBreak/>
-        <w:t>сбор дополнительной информации</w:t>
-      </w:r>
-      <w:r>
-        <w:t>;</w:t>
-      </w:r>
-    </w:p>
-    <w:p>
-      <w:pPr>
-        <w:pStyle w:val="a0"/>
-      </w:pPr>
-      <w:r>
-        <w:t>уточнение планов (последовательная разработка)</w:t>
-      </w:r>
-      <w:r>
-        <w:t>.</w:t>
-      </w:r>
-    </w:p>
-    <w:p>
-      <w:pPr>
-        <w:pStyle w:val="a1"/>
-      </w:pPr>
-      <w:r>
-        <w:t>Исполнения</w:t>
-      </w:r>
-      <w:r>
-        <w:t>:</w:t>
-      </w:r>
-    </w:p>
-    <w:p>
-      <w:pPr>
-        <w:pStyle w:val="a0"/>
-      </w:pPr>
-      <w:r>
-        <w:t>выполнение и завершение работы</w:t>
-      </w:r>
-      <w:r>
-        <w:t>;</w:t>
-      </w:r>
-    </w:p>
-    <w:p>
-      <w:pPr>
-        <w:pStyle w:val="a0"/>
-      </w:pPr>
-      <w:r>
-        <w:t>достижение целей</w:t>
-      </w:r>
-      <w:r>
-        <w:t>;</w:t>
-      </w:r>
-    </w:p>
-    <w:p>
-      <w:pPr>
-        <w:pStyle w:val="a0"/>
-      </w:pPr>
-      <w:r>
-        <w:t>поставка результатов</w:t>
-      </w:r>
-      <w:r>
-        <w:t>.</w:t>
-      </w:r>
-    </w:p>
-    <w:p>
-      <w:pPr>
-        <w:pStyle w:val="a1"/>
-      </w:pPr>
-      <w:r>
-        <w:t>Мониторинга и управления</w:t>
-      </w:r>
-      <w:r>
-        <w:t>:</w:t>
-      </w:r>
-    </w:p>
-    <w:p>
-      <w:pPr>
-        <w:pStyle w:val="a0"/>
-      </w:pPr>
-      <w:r>
-        <w:t>отслеживание результатов и соответствия плану</w:t>
-      </w:r>
-      <w:r>
-        <w:t>;</w:t>
-      </w:r>
-    </w:p>
-    <w:p>
-      <w:pPr>
-        <w:pStyle w:val="a0"/>
-      </w:pPr>
-      <w:r>
-        <w:t>рекомендации по корректировке действий</w:t>
-      </w:r>
-      <w:r>
-        <w:t>;</w:t>
-      </w:r>
-    </w:p>
-    <w:p>
-      <w:pPr>
-        <w:pStyle w:val="a0"/>
-      </w:pPr>
-      <w:r>
-        <w:t>управление изменениями</w:t>
-      </w:r>
-      <w:r>
-        <w:t>.</w:t>
-      </w:r>
-    </w:p>
-    <w:p>
-      <w:pPr>
-        <w:pStyle w:val="a1"/>
-      </w:pPr>
-      <w:r>
-        <w:t>Завершающих процессов</w:t>
-      </w:r>
-      <w:r>
-        <w:t>:</w:t>
-      </w:r>
-    </w:p>
-    <w:p>
-      <w:pPr>
-        <w:pStyle w:val="a0"/>
-      </w:pPr>
-      <w:r>
-        <w:t>передача результатов</w:t>
-      </w:r>
-      <w:r>
-        <w:t>;</w:t>
-      </w:r>
-    </w:p>
-    <w:p>
-      <w:pPr>
-        <w:pStyle w:val="a0"/>
-      </w:pPr>
-      <w:r>
-        <w:t>закрытие счетов и свод баланса закупок</w:t>
-      </w:r>
-      <w:r>
-        <w:t>.</w:t>
-      </w:r>
-    </w:p>
-    <w:p>
-      <w:pPr>
-        <w:pStyle w:val="ListParagraph"/>
+        <w:pStyle w:val="1"/>
+      </w:pPr>
+      <w:r>
+        <w:t>передача результатов;</w:t>
+      </w:r>
+    </w:p>
+    <w:p>
+      <w:pPr>
+        <w:pStyle w:val="1"/>
+      </w:pPr>
+      <w:r>
+        <w:t>закрытие счетов и свод баланса закупок.</w:t>
+      </w:r>
+    </w:p>
+    <w:p>
+      <w:pPr>
+        <w:pStyle w:val="a4"/>
         <w:numPr>
           <w:ilvl w:val="0"/>
           <w:numId w:val="21"/>
@@ -515,7 +466,7 @@
     </w:p>
     <w:p>
       <w:pPr>
-        <w:pStyle w:val="a1"/>
+        <w:pStyle w:val="ab"/>
       </w:pPr>
       <w:r>
         <w:t>Основные фазы разработки проекта</w:t>
@@ -529,58 +480,80 @@
     </w:p>
     <w:p>
       <w:pPr>
-        <w:pStyle w:val="a0"/>
-      </w:pPr>
-      <w:r>
-        <w:t>О</w:t>
-      </w:r>
-      <w:r>
-        <w:t xml:space="preserve">ценка выполнимости  </w:t>
-      </w:r>
-    </w:p>
-    <w:p>
-      <w:pPr>
-        <w:pStyle w:val="a0"/>
-      </w:pPr>
-      <w:r>
-        <w:t xml:space="preserve">Разработка и планирование  </w:t>
-      </w:r>
-    </w:p>
-    <w:p>
-      <w:pPr>
-        <w:pStyle w:val="a0"/>
-      </w:pPr>
-      <w:r>
-        <w:t>Выполнение и управление</w:t>
-      </w:r>
-    </w:p>
-    <w:p>
-      <w:pPr>
-        <w:pStyle w:val="a0"/>
-      </w:pPr>
-      <w:r>
-        <w:t xml:space="preserve"> Переход в новый проект - передача проекта  </w:t>
-      </w:r>
-    </w:p>
-    <w:p>
-      <w:pPr>
-        <w:pStyle w:val="a0"/>
-      </w:pPr>
+        <w:pStyle w:val="1"/>
+      </w:pPr>
+      <w:r>
+        <w:t>оценка выполнимости;</w:t>
+      </w:r>
+    </w:p>
+    <w:p>
+      <w:pPr>
+        <w:pStyle w:val="1"/>
+      </w:pPr>
+      <w:r>
+        <w:t>разработка и планирование</w:t>
+      </w:r>
+      <w:r>
+        <w:rPr>
+          <w:lang w:val="en-US"/>
+        </w:rPr>
+        <w:t>;</w:t>
+      </w:r>
+    </w:p>
+    <w:p>
+      <w:pPr>
+        <w:pStyle w:val="1"/>
+      </w:pPr>
+      <w:r>
+        <w:t>в</w:t>
+      </w:r>
+      <w:r>
+        <w:t>ыполнение и управление</w:t>
+      </w:r>
+      <w:r>
+        <w:rPr>
+          <w:lang w:val="en-US"/>
+        </w:rPr>
+        <w:t>;</w:t>
+      </w:r>
+    </w:p>
+    <w:p>
+      <w:pPr>
+        <w:pStyle w:val="1"/>
+      </w:pPr>
+      <w:r>
+        <w:t>п</w:t>
+      </w:r>
+      <w:r>
+        <w:t>ереход в н</w:t>
+      </w:r>
+      <w:r>
+        <w:t xml:space="preserve">овый проект - передача проекта </w:t>
+      </w:r>
       <w:r>
         <w:t>группе сопровождения и поддержки</w:t>
       </w:r>
-    </w:p>
-    <w:p>
-      <w:pPr>
-        <w:pStyle w:val="a0"/>
-      </w:pPr>
-      <w:r>
-        <w:t xml:space="preserve"> Начало нового проекта</w:t>
-      </w:r>
-    </w:p>
-    <w:p>
-      <w:pPr>
-        <w:pStyle w:val="ListParagraph"/>
+      <w:r>
+        <w:t>;</w:t>
+      </w:r>
+    </w:p>
+    <w:p>
+      <w:pPr>
+        <w:pStyle w:val="1"/>
+      </w:pPr>
+      <w:r>
+        <w:t xml:space="preserve"> н</w:t>
+      </w:r>
+      <w:r>
+        <w:t>ачало нового проекта</w:t>
+      </w:r>
+      <w:r>
+        <w:t>.</w:t>
+      </w:r>
+    </w:p>
+    <w:p>
+      <w:pPr>
+        <w:pStyle w:val="a4"/>
         <w:numPr>
           <w:ilvl w:val="0"/>
           <w:numId w:val="21"/>
@@ -601,7 +574,7 @@
     </w:p>
     <w:p>
       <w:pPr>
-        <w:pStyle w:val="a1"/>
+        <w:pStyle w:val="ab"/>
       </w:pPr>
       <w:r>
         <w:t xml:space="preserve">Концепция проекта </w:t>
@@ -625,7 +598,7 @@
         <w:fldChar w:fldCharType="separate"/>
       </w:r>
       <w:r>
-        <w:t>2</w:t>
+        <w:t>3</w:t>
       </w:r>
       <w:r>
         <w:fldChar w:fldCharType="end"/>
@@ -639,7 +612,7 @@
     </w:p>
     <w:p>
       <w:pPr>
-        <w:pStyle w:val="ListParagraph"/>
+        <w:pStyle w:val="a4"/>
         <w:numPr>
           <w:ilvl w:val="0"/>
           <w:numId w:val="21"/>
@@ -693,9 +666,15 @@
           <w:lang w:eastAsia="ru-RU"/>
           <w14:ligatures w14:val="none"/>
         </w:rPr>
-        <w:t xml:space="preserve"> это конкретные результаты или состояния, которые проект стремится достичь. Они служат основой для планирования и управления проектом и помогают определить, что считать успехом</w:t>
-      </w:r>
-      <w:r>
+        <w:t xml:space="preserve"> это конкретные результаты или состояния, которые проект стремится достичь. Они служат основой для планирования и управления проектом и помогают определить, что считать успехом.</w:t>
+      </w:r>
+    </w:p>
+    <w:p>
+      <w:pPr>
+        <w:suppressAutoHyphens/>
+        <w:spacing w:after="0" w:line="360" w:lineRule="auto"/>
+        <w:ind w:firstLine="709"/>
+        <w:jc w:val="both"/>
         <w:rPr>
           <w:rFonts w:eastAsia="Times New Roman" w:cs="Times New Roman"/>
           <w:kern w:val="0"/>
@@ -703,15 +682,8 @@
           <w:lang w:eastAsia="ru-RU"/>
           <w14:ligatures w14:val="none"/>
         </w:rPr>
-        <w:t>.</w:t>
-      </w:r>
-    </w:p>
-    <w:p>
-      <w:pPr>
-        <w:suppressAutoHyphens/>
-        <w:spacing w:after="0" w:line="360" w:lineRule="auto"/>
-        <w:ind w:firstLine="709"/>
-        <w:jc w:val="both"/>
+      </w:pPr>
+      <w:r>
         <w:rPr>
           <w:rFonts w:eastAsia="Times New Roman" w:cs="Times New Roman"/>
           <w:kern w:val="0"/>
@@ -719,7 +691,9 @@
           <w:lang w:eastAsia="ru-RU"/>
           <w14:ligatures w14:val="none"/>
         </w:rPr>
-      </w:pPr>
+        <w:lastRenderedPageBreak/>
+        <w:t>В понятие цели проекта также входят</w:t>
+      </w:r>
       <w:r>
         <w:rPr>
           <w:rFonts w:eastAsia="Times New Roman" w:cs="Times New Roman"/>
@@ -728,8 +702,7 @@
           <w:lang w:eastAsia="ru-RU"/>
           <w14:ligatures w14:val="none"/>
         </w:rPr>
-        <w:lastRenderedPageBreak/>
-        <w:t>В понятие цели проекта также входят</w:t>
+        <w:t xml:space="preserve"> следующие аспекты</w:t>
       </w:r>
       <w:r>
         <w:rPr>
@@ -739,16 +712,6 @@
           <w:lang w:eastAsia="ru-RU"/>
           <w14:ligatures w14:val="none"/>
         </w:rPr>
-        <w:t xml:space="preserve"> следующие аспекты</w:t>
-      </w:r>
-      <w:r>
-        <w:rPr>
-          <w:rFonts w:eastAsia="Times New Roman" w:cs="Times New Roman"/>
-          <w:kern w:val="0"/>
-          <w:szCs w:val="20"/>
-          <w:lang w:eastAsia="ru-RU"/>
-          <w14:ligatures w14:val="none"/>
-        </w:rPr>
         <w:t>:</w:t>
       </w:r>
     </w:p>
@@ -762,7 +725,7 @@
     </w:p>
     <w:p>
       <w:pPr>
-        <w:pStyle w:val="ListParagraph"/>
+        <w:pStyle w:val="a4"/>
         <w:numPr>
           <w:ilvl w:val="0"/>
           <w:numId w:val="22"/>
@@ -795,7 +758,7 @@
     </w:p>
     <w:p>
       <w:pPr>
-        <w:pStyle w:val="ListParagraph"/>
+        <w:pStyle w:val="a4"/>
         <w:numPr>
           <w:ilvl w:val="0"/>
           <w:numId w:val="22"/>
@@ -828,7 +791,7 @@
     </w:p>
     <w:p>
       <w:pPr>
-        <w:pStyle w:val="ListParagraph"/>
+        <w:pStyle w:val="a4"/>
         <w:numPr>
           <w:ilvl w:val="0"/>
           <w:numId w:val="22"/>
@@ -861,7 +824,7 @@
     </w:p>
     <w:p>
       <w:pPr>
-        <w:pStyle w:val="ListParagraph"/>
+        <w:pStyle w:val="a4"/>
         <w:numPr>
           <w:ilvl w:val="0"/>
           <w:numId w:val="22"/>
@@ -889,7 +852,7 @@
           <w:lang w:eastAsia="ru-RU"/>
           <w14:ligatures w14:val="none"/>
         </w:rPr>
-        <w:t>Ограниченность во времени: У каждой цели проекта должен быть четко определенный срок выполнения</w:t>
+        <w:t>Ограниченность во времени: У каждой цели проекта должен быть четко определенный срок выполнения [</w:t>
       </w:r>
       <w:r>
         <w:rPr>
@@ -899,7 +862,7 @@
           <w:lang w:eastAsia="ru-RU"/>
           <w14:ligatures w14:val="none"/>
         </w:rPr>
-        <w:t xml:space="preserve"> [</w:t>
+        <w:fldChar w:fldCharType="begin"/>
       </w:r>
       <w:r>
         <w:rPr>
@@ -909,7 +872,7 @@
           <w:lang w:eastAsia="ru-RU"/>
           <w14:ligatures w14:val="none"/>
         </w:rPr>
-        <w:fldChar w:fldCharType="begin"/>
+        <w:instrText xml:space="preserve"> REF _Ref162903914 \r \h </w:instrText>
       </w:r>
       <w:r>
         <w:rPr>
@@ -919,12 +882,6 @@
           <w:lang w:eastAsia="ru-RU"/>
           <w14:ligatures w14:val="none"/>
         </w:rPr>
-        <w:instrText xml:space="preserve"> REF _Ref162903914 \r \h </w:instrText>
-      </w:r>
-      <w:r>
-        <w:rPr>
-          <w:lang w:eastAsia="ru-RU"/>
-        </w:rPr>
       </w:r>
       <w:r>
         <w:rPr>
@@ -944,7 +901,7 @@
           <w:lang w:eastAsia="ru-RU"/>
           <w14:ligatures w14:val="none"/>
         </w:rPr>
-        <w:t>3</w:t>
+        <w:t>4</w:t>
       </w:r>
       <w:r>
         <w:rPr>
@@ -971,7 +928,7 @@
           <w:rFonts w:eastAsia="Times New Roman" w:cs="Times New Roman"/>
           <w:kern w:val="0"/>
           <w:szCs w:val="20"/>
-          <w:lang w:val="en-US" w:eastAsia="ru-RU"/>
+          <w:lang w:eastAsia="ru-RU"/>
           <w14:ligatures w14:val="none"/>
         </w:rPr>
         <w:t>[4]</w:t>
@@ -989,7 +946,7 @@
     </w:p>
     <w:p>
       <w:pPr>
-        <w:pStyle w:val="ListParagraph"/>
+        <w:pStyle w:val="a4"/>
         <w:numPr>
           <w:ilvl w:val="0"/>
           <w:numId w:val="21"/>
@@ -1064,7 +1021,15 @@
         <w:pStyle w:val="a"/>
       </w:pPr>
       <w:r>
-        <w:t>Проработка инновационности идеи: Оцениваем преимущества перед похожими проектами на рынке. И ещё раз, под другим углом отвечаем на вопросы “Что”, “Зачем”, "Как?".</w:t>
+        <w:t xml:space="preserve">Проработка </w:t>
+      </w:r>
+      <w:proofErr w:type="spellStart"/>
+      <w:r>
+        <w:t>инновационности</w:t>
+      </w:r>
+      <w:proofErr w:type="spellEnd"/>
+      <w:r>
+        <w:t xml:space="preserve"> идеи: Оцениваем преимущества перед похожими проектами на рынке. И ещё раз, под другим углом отвечаем на вопросы “Что”, “Зачем”, "Как?".</w:t>
       </w:r>
     </w:p>
     <w:p>
@@ -1106,10 +1071,13 @@
         <w:t>Риск-менеджмент: Подумай про риски для проекта. Отвечаем на вопрос "Что нам может помешать?"</w:t>
       </w:r>
       <w:r>
+        <w:t xml:space="preserve"> </w:t>
+      </w:r>
+      <w:r>
         <w:rPr>
           <w:lang w:val="en-US"/>
         </w:rPr>
-        <w:t xml:space="preserve"> [5]</w:t>
+        <w:t>[5]</w:t>
       </w:r>
       <w:r>
         <w:t>.</w:t>
@@ -1117,7 +1085,7 @@
     </w:p>
     <w:p>
       <w:pPr>
-        <w:pStyle w:val="ListParagraph"/>
+        <w:pStyle w:val="a4"/>
         <w:numPr>
           <w:ilvl w:val="0"/>
           <w:numId w:val="21"/>
@@ -1138,7 +1106,7 @@
     </w:p>
     <w:p>
       <w:pPr>
-        <w:pStyle w:val="a2"/>
+        <w:pStyle w:val="af6"/>
       </w:pPr>
       <w:r>
         <w:t xml:space="preserve">WBS – это инструмент планирования, который </w:t>
@@ -1155,7 +1123,7 @@
     </w:p>
     <w:p>
       <w:pPr>
-        <w:pStyle w:val="a2"/>
+        <w:pStyle w:val="af6"/>
       </w:pPr>
       <w:r>
         <w:t>Цели WBS:</w:t>
@@ -1163,44 +1131,26 @@
     </w:p>
     <w:p>
       <w:pPr>
-        <w:pStyle w:val="a0"/>
-      </w:pPr>
-      <w:r>
-        <w:t>о</w:t>
-      </w:r>
-      <w:r>
-        <w:t>ценка стоимости, времени и ресурсов</w:t>
-      </w:r>
-      <w:r>
-        <w:t>;</w:t>
-      </w:r>
-    </w:p>
-    <w:p>
-      <w:pPr>
-        <w:pStyle w:val="a0"/>
-      </w:pPr>
-      <w:r>
-        <w:t>и</w:t>
-      </w:r>
-      <w:r>
-        <w:t>змерение и контроль</w:t>
-      </w:r>
-      <w:r>
-        <w:t>;</w:t>
-      </w:r>
-    </w:p>
-    <w:p>
-      <w:pPr>
-        <w:pStyle w:val="a0"/>
-      </w:pPr>
-      <w:r>
-        <w:t>р</w:t>
-      </w:r>
-      <w:r>
-        <w:t>азделение ответственност</w:t>
-      </w:r>
-      <w:r>
-        <w:t>ь</w:t>
+        <w:pStyle w:val="1"/>
+      </w:pPr>
+      <w:r>
+        <w:t>оценка стоимости, времени и ресурсов;</w:t>
+      </w:r>
+    </w:p>
+    <w:p>
+      <w:pPr>
+        <w:pStyle w:val="1"/>
+      </w:pPr>
+      <w:r>
+        <w:t>измерение и контроль;</w:t>
+      </w:r>
+    </w:p>
+    <w:p>
+      <w:pPr>
+        <w:pStyle w:val="1"/>
+      </w:pPr>
+      <w:r>
+        <w:t>разделение ответственность</w:t>
       </w:r>
       <w:r>
         <w:t xml:space="preserve"> </w:t>
@@ -1246,128 +1196,109 @@
     </w:p>
     <w:p>
       <w:pPr>
-        <w:pStyle w:val="a1"/>
-      </w:pPr>
-      <w:r>
-        <w:t>Способ группировки, как правило, выбирается в</w:t>
+        <w:pStyle w:val="ab"/>
+      </w:pPr>
+      <w:r>
+        <w:t>Способ группировки, как правило, выбирается в зависимости от проекта, основной критерий тут чтобы было понятно вам и команде.</w:t>
+      </w:r>
+    </w:p>
+    <w:p>
+      <w:pPr>
+        <w:pStyle w:val="ab"/>
+      </w:pPr>
+      <w:r>
+        <w:t xml:space="preserve"> Классические варианты группировки WBS:</w:t>
+      </w:r>
+    </w:p>
+    <w:p>
+      <w:pPr>
+        <w:pStyle w:val="ab"/>
+      </w:pPr>
+      <w:r>
+        <w:t xml:space="preserve"> 1. По стадиям жизненного цикла проекта;</w:t>
+      </w:r>
+    </w:p>
+    <w:p>
+      <w:pPr>
+        <w:pStyle w:val="ab"/>
+      </w:pPr>
+      <w:r>
+        <w:t xml:space="preserve"> 2. По высокоуровневым результатам проекта;</w:t>
+      </w:r>
+    </w:p>
+    <w:p>
+      <w:pPr>
+        <w:pStyle w:val="ab"/>
+      </w:pPr>
+      <w:r>
+        <w:t xml:space="preserve"> 3. По организационной структуре;</w:t>
+      </w:r>
+    </w:p>
+    <w:p>
+      <w:pPr>
+        <w:pStyle w:val="ab"/>
+      </w:pPr>
+      <w:r>
+        <w:t xml:space="preserve"> 4. </w:t>
+      </w:r>
+      <w:proofErr w:type="gramStart"/>
+      <w:r>
+        <w:t>Про срокам</w:t>
+      </w:r>
+      <w:proofErr w:type="gramEnd"/>
+      <w:r>
+        <w:t>;</w:t>
+      </w:r>
+    </w:p>
+    <w:p>
+      <w:pPr>
+        <w:pStyle w:val="ab"/>
+      </w:pPr>
+      <w:r>
+        <w:t xml:space="preserve"> 5. По техническим областям;</w:t>
+      </w:r>
+    </w:p>
+    <w:p>
+      <w:pPr>
+        <w:pStyle w:val="ab"/>
+      </w:pPr>
+      <w:r>
+        <w:t xml:space="preserve"> 6. По источникам финансирования</w:t>
       </w:r>
       <w:r>
         <w:t xml:space="preserve"> </w:t>
       </w:r>
       <w:r>
-        <w:t>зависимости от проекта, основной критерий тут</w:t>
+        <w:t>[</w:t>
+      </w:r>
+      <w:r>
+        <w:fldChar w:fldCharType="begin"/>
+      </w:r>
+      <w:r>
+        <w:instrText xml:space="preserve"> REF _Ref162905535 \r \h </w:instrText>
+      </w:r>
+      <w:r>
+        <w:fldChar w:fldCharType="separate"/>
+      </w:r>
+      <w:r>
+        <w:t>2</w:t>
+      </w:r>
+      <w:r>
+        <w:fldChar w:fldCharType="end"/>
+      </w:r>
+      <w:r>
+        <w:t>]</w:t>
+      </w:r>
+      <w:r>
+        <w:t>;</w:t>
       </w:r>
       <w:r>
         <w:t xml:space="preserve"> </w:t>
       </w:r>
-      <w:r>
-        <w:t>чтобы было понятно вам и команде.</w:t>
-      </w:r>
-    </w:p>
-    <w:p>
-      <w:pPr>
-        <w:pStyle w:val="a1"/>
-      </w:pPr>
-      <w:r>
-        <w:t xml:space="preserve"> Классические варианты группировки WBS:</w:t>
-      </w:r>
-    </w:p>
-    <w:p>
-      <w:pPr>
-        <w:pStyle w:val="a1"/>
-      </w:pPr>
-      <w:r>
-        <w:t xml:space="preserve"> 1. По стадиям жизненного цикла проекта</w:t>
-      </w:r>
-      <w:r>
-        <w:t>;</w:t>
-      </w:r>
-    </w:p>
-    <w:p>
-      <w:pPr>
-        <w:pStyle w:val="a1"/>
-      </w:pPr>
-      <w:r>
-        <w:t xml:space="preserve"> 2. По высокоуровневым результатам проекта</w:t>
-      </w:r>
-      <w:r>
-        <w:t>;</w:t>
-      </w:r>
-    </w:p>
-    <w:p>
-      <w:pPr>
-        <w:pStyle w:val="a1"/>
-      </w:pPr>
-      <w:r>
-        <w:t xml:space="preserve"> 3. По организационной структуре</w:t>
-      </w:r>
-      <w:r>
-        <w:t>;</w:t>
-      </w:r>
-    </w:p>
-    <w:p>
-      <w:pPr>
-        <w:pStyle w:val="a1"/>
-      </w:pPr>
-      <w:r>
-        <w:t xml:space="preserve"> 4. Про срокам</w:t>
-      </w:r>
-      <w:r>
-        <w:t>;</w:t>
-      </w:r>
-    </w:p>
-    <w:p>
-      <w:pPr>
-        <w:pStyle w:val="a1"/>
-      </w:pPr>
-      <w:r>
-        <w:t xml:space="preserve"> 5. По техническим областям</w:t>
-      </w:r>
-      <w:r>
-        <w:t>;</w:t>
-      </w:r>
-    </w:p>
-    <w:p>
-      <w:pPr>
-        <w:pStyle w:val="a1"/>
-      </w:pPr>
-      <w:r>
-        <w:t xml:space="preserve"> 6. По источникам финансирования</w:t>
-      </w:r>
-      <w:r>
-        <w:t xml:space="preserve"> </w:t>
-      </w:r>
-      <w:r>
-        <w:t>[</w:t>
-      </w:r>
-      <w:r>
-        <w:fldChar w:fldCharType="begin"/>
-      </w:r>
-      <w:r>
-        <w:instrText xml:space="preserve"> REF _Ref162905535 \r \h </w:instrText>
-      </w:r>
-      <w:r>
-        <w:fldChar w:fldCharType="separate"/>
-      </w:r>
-      <w:r>
-        <w:t>2</w:t>
-      </w:r>
-      <w:r>
-        <w:fldChar w:fldCharType="end"/>
-      </w:r>
-      <w:r>
-        <w:t>]</w:t>
-      </w:r>
-      <w:r>
-        <w:t>;</w:t>
-      </w:r>
-      <w:r>
-        <w:t xml:space="preserve"> </w:t>
-      </w:r>
-    </w:p>
-    <w:p>
-      <w:pPr>
-        <w:pStyle w:val="a1"/>
+    </w:p>
+    <w:p>
+      <w:pPr>
+        <w:pStyle w:val="ab"/>
       </w:pPr>
       <w:r>
         <w:rPr>
@@ -1377,46 +1308,22 @@
         <w:t xml:space="preserve">По стадиям жизненного цикла проекта </w:t>
       </w:r>
       <w:r>
-        <w:t>(например,</w:t>
+        <w:t>(например, отдельно описываются результаты фаз планирования, анализа, разработки, приемки и проч.)</w:t>
       </w:r>
       <w:r>
         <w:t xml:space="preserve"> </w:t>
       </w:r>
       <w:r>
-        <w:t>отдельно описываются результаты фаз планирования,</w:t>
-      </w:r>
-      <w:r>
-        <w:t xml:space="preserve"> </w:t>
-      </w:r>
-      <w:r>
-        <w:t>анализа, разработки, приемки и проч.)</w:t>
-      </w:r>
-      <w:r>
-        <w:t xml:space="preserve"> </w:t>
-      </w:r>
-      <w:r>
-        <w:t>– это самый простой</w:t>
-      </w:r>
-      <w:r>
-        <w:t xml:space="preserve"> </w:t>
-      </w:r>
-      <w:r>
-        <w:t xml:space="preserve">и популярный подход, особенно если проект идет </w:t>
+        <w:t xml:space="preserve">– это самый простой и популярный подход, особенно если проект идет </w:t>
       </w:r>
       <w:r>
         <w:lastRenderedPageBreak/>
-        <w:t>по</w:t>
-      </w:r>
-      <w:r>
-        <w:t xml:space="preserve"> </w:t>
-      </w:r>
-      <w:r>
-        <w:t>утвержденному процессу и всем понятно, что должно быть на выходе какой фазы.</w:t>
-      </w:r>
-    </w:p>
-    <w:p>
-      <w:pPr>
-        <w:pStyle w:val="a1"/>
+        <w:t>по утвержденному процессу и всем понятно, что должно быть на выходе какой фазы.</w:t>
+      </w:r>
+    </w:p>
+    <w:p>
+      <w:pPr>
+        <w:pStyle w:val="ab"/>
       </w:pPr>
       <w:r>
         <w:rPr>
@@ -1426,42 +1333,36 @@
         <w:t>По высокоуровневым результатам проекта</w:t>
       </w:r>
       <w:r>
-        <w:t xml:space="preserve"> (проект</w:t>
+        <w:t xml:space="preserve"> (проект разбивается на ключевые результаты, например, готовая</w:t>
       </w:r>
       <w:r>
         <w:t xml:space="preserve"> </w:t>
       </w:r>
       <w:r>
-        <w:t>разбивается на ключевые результаты, например, готовая</w:t>
+        <w:t>система,</w:t>
       </w:r>
       <w:r>
         <w:t xml:space="preserve"> </w:t>
       </w:r>
       <w:r>
-        <w:t>система,</w:t>
+        <w:t>пользователи,</w:t>
       </w:r>
       <w:r>
         <w:t xml:space="preserve"> </w:t>
       </w:r>
       <w:r>
-        <w:t>пользователи,</w:t>
+        <w:t>разработанная нормативная документация, согласованное использование</w:t>
       </w:r>
       <w:r>
         <w:t xml:space="preserve"> </w:t>
       </w:r>
       <w:r>
-        <w:t>разработанная нормативная документация, согласованное использование</w:t>
-      </w:r>
-      <w:r>
-        <w:t xml:space="preserve"> </w:t>
-      </w:r>
-      <w:r>
         <w:t>системы с государственными органами и проч.)</w:t>
       </w:r>
     </w:p>
     <w:p>
       <w:pPr>
-        <w:pStyle w:val="a1"/>
+        <w:pStyle w:val="ab"/>
       </w:pPr>
       <w:r>
         <w:rPr>
@@ -1471,19 +1372,14 @@
         <w:t xml:space="preserve">По организационной структуре </w:t>
       </w:r>
       <w:r>
-        <w:t>(например, вы, заказчик, подрядчик(и) и проч.)</w:t>
-      </w:r>
-      <w:r>
-        <w:t xml:space="preserve"> </w:t>
-      </w:r>
-      <w:r>
-        <w:t>– этот вариант удобен, когда вам надо жестко разграничить ответственность за результаты работ.</w:t>
-      </w:r>
-    </w:p>
-    <w:p>
-      <w:pPr>
-        <w:pStyle w:val="a1"/>
-      </w:pPr>
+        <w:t>(например, вы, заказчик, подрядчик(и) и проч.) – этот вариант удобен, когда вам надо жестко разграничить ответственность за результаты работ.</w:t>
+      </w:r>
+    </w:p>
+    <w:p>
+      <w:pPr>
+        <w:pStyle w:val="ab"/>
+      </w:pPr>
+      <w:proofErr w:type="gramStart"/>
       <w:r>
         <w:rPr>
           <w:b/>
@@ -1491,25 +1387,14 @@
         </w:rPr>
         <w:t>Про срокам</w:t>
       </w:r>
-      <w:r>
-        <w:t xml:space="preserve"> (например, по кварталам)</w:t>
-      </w:r>
-      <w:r>
-        <w:t xml:space="preserve"> </w:t>
-      </w:r>
-      <w:r>
-        <w:t>– если для проекта</w:t>
-      </w:r>
-      <w:r>
-        <w:t xml:space="preserve"> </w:t>
-      </w:r>
-      <w:r>
-        <w:t>критична привязка к срокам.</w:t>
-      </w:r>
-    </w:p>
-    <w:p>
-      <w:pPr>
-        <w:pStyle w:val="a1"/>
+      <w:proofErr w:type="gramEnd"/>
+      <w:r>
+        <w:t xml:space="preserve"> (например, по кварталам) – если для проекта критична привязка к срокам.</w:t>
+      </w:r>
+    </w:p>
+    <w:p>
+      <w:pPr>
+        <w:pStyle w:val="ab"/>
       </w:pPr>
       <w:r>
         <w:rPr>
@@ -1519,18 +1404,12 @@
         <w:t>По техническим областям</w:t>
       </w:r>
       <w:r>
-        <w:t xml:space="preserve"> (производство, маркетинг,</w:t>
-      </w:r>
-      <w:r>
-        <w:t xml:space="preserve"> </w:t>
-      </w:r>
-      <w:r>
-        <w:t>закупки и проч.)</w:t>
-      </w:r>
-    </w:p>
-    <w:p>
-      <w:pPr>
-        <w:pStyle w:val="a1"/>
+        <w:t xml:space="preserve"> (производство, маркетинг, закупки и проч.)</w:t>
+      </w:r>
+    </w:p>
+    <w:p>
+      <w:pPr>
+        <w:pStyle w:val="ab"/>
       </w:pPr>
       <w:r>
         <w:rPr>
@@ -1540,18 +1419,12 @@
         <w:t>По источникам финансирования</w:t>
       </w:r>
       <w:r>
-        <w:t xml:space="preserve"> (какая часть результатов</w:t>
+        <w:t xml:space="preserve"> (какая часть результатов за какие средства достигается или за бюджет какого года)</w:t>
       </w:r>
       <w:r>
         <w:t xml:space="preserve"> </w:t>
       </w:r>
       <w:r>
-        <w:t>за какие средства достигается или за бюджет какого года)</w:t>
-      </w:r>
-      <w:r>
-        <w:t xml:space="preserve"> </w:t>
-      </w:r>
-      <w:r>
         <w:t>[</w:t>
       </w:r>
       <w:r>
@@ -1578,7 +1451,7 @@
     </w:p>
     <w:p>
       <w:pPr>
-        <w:pStyle w:val="a1"/>
+        <w:pStyle w:val="ab"/>
         <w:pageBreakBefore/>
         <w:rPr>
           <w:b/>
@@ -1596,7 +1469,7 @@
     </w:p>
     <w:p>
       <w:pPr>
-        <w:pStyle w:val="a2"/>
+        <w:pStyle w:val="af6"/>
       </w:pPr>
       <w:r>
         <w:t xml:space="preserve">В таблице 1 представлен календарный план, </w:t>
@@ -1607,29 +1480,19 @@
     </w:p>
     <w:p>
       <w:pPr>
-        <w:pStyle w:val="a2"/>
+        <w:pStyle w:val="af6"/>
       </w:pPr>
       <w:r>
         <w:t xml:space="preserve">Таблица </w:t>
       </w:r>
-      <w:r>
-        <w:fldChar w:fldCharType="begin"/>
-      </w:r>
-      <w:r>
-        <w:instrText xml:space="preserve"> SEQ Таблица \* ARABIC </w:instrText>
-      </w:r>
-      <w:r>
-        <w:fldChar w:fldCharType="separate"/>
-      </w:r>
-      <w:r>
-        <w:rPr>
-          <w:noProof/>
-        </w:rPr>
-        <w:t>1</w:t>
-      </w:r>
-      <w:r>
-        <w:fldChar w:fldCharType="end"/>
-      </w:r>
+      <w:fldSimple w:instr=" SEQ Таблица \* ARABIC ">
+        <w:r>
+          <w:rPr>
+            <w:noProof/>
+          </w:rPr>
+          <w:t>1</w:t>
+        </w:r>
+      </w:fldSimple>
       <w:r>
         <w:t xml:space="preserve"> – Календарный план</w:t>
       </w:r>
@@ -1679,7 +1542,7 @@
                 <w14:ligatures w14:val="none"/>
               </w:rPr>
             </w:pPr>
-            <w:bookmarkStart w:id="0" w:name="_Hlk162910214"/>
+            <w:bookmarkStart w:id="1" w:name="_Hlk162910214"/>
             <w:r>
               <w:rPr>
                 <w:rFonts w:eastAsia="Calibri" w:cs="Times New Roman"/>
@@ -2155,7 +2018,6 @@
                 <w:kern w:val="0"/>
                 <w:sz w:val="20"/>
                 <w:szCs w:val="20"/>
-                <w:lang w:val="en-US"/>
                 <w14:ligatures w14:val="none"/>
               </w:rPr>
               <w:t xml:space="preserve">: </w:t>
@@ -2368,7 +2230,6 @@
                 <w:kern w:val="0"/>
                 <w:sz w:val="20"/>
                 <w:szCs w:val="20"/>
-                <w:lang w:val="en-US"/>
                 <w14:ligatures w14:val="none"/>
               </w:rPr>
               <w:t xml:space="preserve"> </w:t>
@@ -2389,7 +2250,6 @@
                 <w:kern w:val="0"/>
                 <w:sz w:val="20"/>
                 <w:szCs w:val="20"/>
-                <w:lang w:val="en-US"/>
                 <w14:ligatures w14:val="none"/>
               </w:rPr>
               <w:t>:</w:t>
@@ -2432,7 +2292,6 @@
                 <w:kern w:val="0"/>
                 <w:sz w:val="20"/>
                 <w:szCs w:val="20"/>
-                <w:lang w:val="en-US"/>
                 <w14:ligatures w14:val="none"/>
               </w:rPr>
               <w:t>:</w:t>
@@ -3088,6 +2947,7 @@
                 <w14:ligatures w14:val="none"/>
               </w:rPr>
             </w:pPr>
+            <w:proofErr w:type="gramStart"/>
             <w:r>
               <w:rPr>
                 <w:rFonts w:eastAsia="Calibri" w:cs="Times New Roman"/>
@@ -3107,7 +2967,18 @@
                 <w:szCs w:val="20"/>
                 <w14:ligatures w14:val="none"/>
               </w:rPr>
-              <w:t>листов А4.</w:t>
+              <w:t>листов</w:t>
+            </w:r>
+            <w:proofErr w:type="gramEnd"/>
+            <w:r>
+              <w:rPr>
+                <w:rFonts w:eastAsia="Calibri" w:cs="Times New Roman"/>
+                <w:kern w:val="0"/>
+                <w:sz w:val="20"/>
+                <w:szCs w:val="20"/>
+                <w14:ligatures w14:val="none"/>
+              </w:rPr>
+              <w:t xml:space="preserve"> А4.</w:t>
             </w:r>
             <w:r>
               <w:rPr>
@@ -3368,6 +3239,7 @@
                 <w14:ligatures w14:val="none"/>
               </w:rPr>
             </w:pPr>
+            <w:proofErr w:type="spellStart"/>
             <w:r>
               <w:rPr>
                 <w:rFonts w:eastAsia="Calibri" w:cs="Times New Roman"/>
@@ -3378,6 +3250,7 @@
               </w:rPr>
               <w:t>Нормоконтроль</w:t>
             </w:r>
+            <w:proofErr w:type="spellEnd"/>
           </w:p>
         </w:tc>
         <w:tc>
@@ -3462,8 +3335,20 @@
                 <w:szCs w:val="20"/>
                 <w14:ligatures w14:val="none"/>
               </w:rPr>
-              <w:t>Пройти нормоконтроль</w:t>
-            </w:r>
+              <w:t xml:space="preserve">Пройти </w:t>
+            </w:r>
+            <w:proofErr w:type="spellStart"/>
+            <w:r>
+              <w:rPr>
+                <w:rFonts w:eastAsia="Calibri" w:cs="Times New Roman"/>
+                <w:kern w:val="0"/>
+                <w:sz w:val="20"/>
+                <w:szCs w:val="20"/>
+                <w14:ligatures w14:val="none"/>
+              </w:rPr>
+              <w:t>нормоконтроль</w:t>
+            </w:r>
+            <w:proofErr w:type="spellEnd"/>
           </w:p>
         </w:tc>
         <w:tc>
@@ -3492,7 +3377,29 @@
                 <w:szCs w:val="20"/>
                 <w14:ligatures w14:val="none"/>
               </w:rPr>
-              <w:t>Проверенный нормоконтролем текст ВКР</w:t>
+              <w:t xml:space="preserve">Проверенный </w:t>
+            </w:r>
+            <w:proofErr w:type="spellStart"/>
+            <w:r>
+              <w:rPr>
+                <w:rFonts w:eastAsia="Calibri" w:cs="Times New Roman"/>
+                <w:kern w:val="0"/>
+                <w:sz w:val="20"/>
+                <w:szCs w:val="20"/>
+                <w14:ligatures w14:val="none"/>
+              </w:rPr>
+              <w:t>нормоконтролем</w:t>
+            </w:r>
+            <w:proofErr w:type="spellEnd"/>
+            <w:r>
+              <w:rPr>
+                <w:rFonts w:eastAsia="Calibri" w:cs="Times New Roman"/>
+                <w:kern w:val="0"/>
+                <w:sz w:val="20"/>
+                <w:szCs w:val="20"/>
+                <w14:ligatures w14:val="none"/>
+              </w:rPr>
+              <w:t xml:space="preserve"> текст ВКР</w:t>
             </w:r>
           </w:p>
         </w:tc>
@@ -3729,11 +3636,11 @@
           </w:p>
         </w:tc>
       </w:tr>
-      <w:bookmarkEnd w:id="0"/>
+      <w:bookmarkEnd w:id="1"/>
     </w:tbl>
     <w:p>
       <w:pPr>
-        <w:pStyle w:val="a2"/>
+        <w:pStyle w:val="af6"/>
       </w:pPr>
     </w:p>
     <w:p>
@@ -3763,7 +3670,7 @@
     </w:p>
     <w:p>
       <w:pPr>
-        <w:pStyle w:val="ListParagraph"/>
+        <w:pStyle w:val="a4"/>
         <w:numPr>
           <w:ilvl w:val="0"/>
           <w:numId w:val="1"/>
@@ -3780,7 +3687,7 @@
           <w:szCs w:val="28"/>
         </w:rPr>
       </w:pPr>
-      <w:bookmarkStart w:id="1" w:name="_Ref133964655"/>
+      <w:bookmarkStart w:id="2" w:name="_Ref133964655"/>
       <w:r>
         <w:rPr>
           <w:szCs w:val="28"/>
@@ -3842,11 +3749,11 @@
         </w:rPr>
         <w:t>.2024 г.).</w:t>
       </w:r>
-      <w:bookmarkEnd w:id="1"/>
-    </w:p>
-    <w:p>
-      <w:pPr>
-        <w:pStyle w:val="ListParagraph"/>
+      <w:bookmarkEnd w:id="2"/>
+    </w:p>
+    <w:p>
+      <w:pPr>
+        <w:pStyle w:val="a4"/>
         <w:numPr>
           <w:ilvl w:val="0"/>
           <w:numId w:val="1"/>
@@ -3863,7 +3770,7 @@
           <w:szCs w:val="28"/>
         </w:rPr>
       </w:pPr>
-      <w:bookmarkStart w:id="2" w:name="_Ref162905535"/>
+      <w:bookmarkStart w:id="3" w:name="_Ref162905535"/>
       <w:r>
         <w:rPr>
           <w:szCs w:val="28"/>
@@ -3902,55 +3809,20 @@
           <w:bCs/>
           <w:szCs w:val="28"/>
         </w:rPr>
-        <w:t>Управление содержанием</w:t>
+        <w:t>Управление содержанием проекта. </w:t>
       </w:r>
       <w:r>
         <w:rPr>
           <w:bCs/>
           <w:szCs w:val="28"/>
         </w:rPr>
-        <w:t> </w:t>
-      </w:r>
-      <w:r>
-        <w:rPr>
-          <w:bCs/>
-          <w:szCs w:val="28"/>
-        </w:rPr>
-        <w:t>проекта</w:t>
-      </w:r>
-      <w:r>
-        <w:rPr>
-          <w:bCs/>
-          <w:szCs w:val="28"/>
-        </w:rPr>
-        <w:t>. </w:t>
-      </w:r>
-      <w:r>
-        <w:rPr>
-          <w:bCs/>
-          <w:szCs w:val="28"/>
-        </w:rPr>
-        <w:t>[Электронный ресурс] URL:</w:t>
-      </w:r>
-      <w:r>
-        <w:rPr>
-          <w:bCs/>
-          <w:szCs w:val="28"/>
-        </w:rPr>
-        <w:t> </w:t>
-      </w:r>
-      <w:r>
-        <w:rPr>
-          <w:bCs/>
-          <w:szCs w:val="28"/>
-        </w:rPr>
-        <w:t>https://edu.susu.ru/pluginfile.php/10432124/mod_resource/content/1/2%20%D0%A3%D0%BF%D1%80%D0%B0%D0%B2%D0%BB%D0%B5%D0%BD%D0%B8%D0%B5%20%D1%81%D0%BE%D0%B4%D0%B5%D1%80%D0%B6%D0%B0%D0%BD%D0%B8%D0%B5%D0%BC.pdf</w:t>
-      </w:r>
-      <w:bookmarkEnd w:id="2"/>
-    </w:p>
-    <w:p>
-      <w:pPr>
-        <w:pStyle w:val="ListParagraph"/>
+        <w:t>[Электронный ресурс] URL: https://edu.susu.ru/pluginfile.php/10432124/mod_resource/content/1/2%20%D0%A3%D0%BF%D1%80%D0%B0%D0%B2%D0%BB%D0%B5%D0%BD%D0%B8%D0%B5%20%D1%81%D0%BE%D0%B4%D0%B5%D1%80%D0%B6%D0%B0%D0%BD%D0%B8%D0%B5%D0%BC.pdf</w:t>
+      </w:r>
+      <w:bookmarkEnd w:id="3"/>
+    </w:p>
+    <w:p>
+      <w:pPr>
+        <w:pStyle w:val="a4"/>
         <w:numPr>
           <w:ilvl w:val="0"/>
           <w:numId w:val="1"/>
@@ -3967,54 +3839,60 @@
           <w:szCs w:val="28"/>
         </w:rPr>
       </w:pPr>
-      <w:bookmarkStart w:id="3" w:name="_Ref162903195"/>
+      <w:bookmarkStart w:id="4" w:name="_Ref162903195"/>
+      <w:proofErr w:type="spellStart"/>
       <w:r>
         <w:rPr>
           <w:bCs/>
           <w:szCs w:val="28"/>
         </w:rPr>
-        <w:t xml:space="preserve">Project management skills. [Электронный ресурс] URL: </w:t>
-      </w:r>
+        <w:t>Project</w:t>
+      </w:r>
+      <w:proofErr w:type="spellEnd"/>
       <w:r>
         <w:rPr>
           <w:bCs/>
           <w:szCs w:val="28"/>
         </w:rPr>
-        <w:t>https://pmskills.ru/project-management/project-initiation/napisanie-kontseptsii-proekta</w:t>
-      </w:r>
+        <w:t xml:space="preserve"> </w:t>
+      </w:r>
+      <w:proofErr w:type="spellStart"/>
       <w:r>
         <w:rPr>
           <w:bCs/>
           <w:szCs w:val="28"/>
         </w:rPr>
-        <w:t xml:space="preserve"> </w:t>
-      </w:r>
+        <w:t>management</w:t>
+      </w:r>
+      <w:proofErr w:type="spellEnd"/>
       <w:r>
         <w:rPr>
           <w:bCs/>
           <w:szCs w:val="28"/>
         </w:rPr>
-        <w:t>(дата обращения: 01.0</w:t>
-      </w:r>
+        <w:t xml:space="preserve"> </w:t>
+      </w:r>
+      <w:proofErr w:type="spellStart"/>
       <w:r>
         <w:rPr>
           <w:bCs/>
           <w:szCs w:val="28"/>
         </w:rPr>
-        <w:t>4</w:t>
-      </w:r>
+        <w:t>skills</w:t>
+      </w:r>
+      <w:proofErr w:type="spellEnd"/>
       <w:r>
         <w:rPr>
           <w:bCs/>
           <w:szCs w:val="28"/>
         </w:rPr>
-        <w:t>.2024 г.).</w:t>
-      </w:r>
-      <w:bookmarkEnd w:id="3"/>
-    </w:p>
-    <w:p>
-      <w:pPr>
-        <w:pStyle w:val="ListParagraph"/>
+        <w:t>. [Электронный ресурс] URL: https://pmskills.ru/project-management/project-initiation/napisanie-kontseptsii-proekta (дата обращения: 01.04.2024 г.).</w:t>
+      </w:r>
+      <w:bookmarkEnd w:id="4"/>
+    </w:p>
+    <w:p>
+      <w:pPr>
+        <w:pStyle w:val="a4"/>
         <w:numPr>
           <w:ilvl w:val="0"/>
           <w:numId w:val="1"/>
@@ -4031,89 +3909,40 @@
           <w:szCs w:val="28"/>
         </w:rPr>
       </w:pPr>
-      <w:bookmarkStart w:id="4" w:name="_Ref162903914"/>
+      <w:bookmarkStart w:id="5" w:name="_Ref162903914"/>
       <w:r>
         <w:rPr>
           <w:bCs/>
           <w:szCs w:val="28"/>
         </w:rPr>
-        <w:t>Как сформулировать</w:t>
+        <w:t>Как сформулировать эффективные цели проекта</w:t>
       </w:r>
       <w:r>
         <w:rPr>
           <w:bCs/>
           <w:szCs w:val="28"/>
         </w:rPr>
-        <w:t xml:space="preserve"> </w:t>
+        <w:t xml:space="preserve">. [Электронный ресурс] URL: </w:t>
       </w:r>
       <w:r>
         <w:rPr>
           <w:bCs/>
           <w:szCs w:val="28"/>
         </w:rPr>
-        <w:t>эффективные</w:t>
+        <w:t>https://www.wrike.com/ru/blog/kak-sformulirovat-effektivnye-tseli-proekta/</w:t>
       </w:r>
       <w:r>
         <w:rPr>
           <w:bCs/>
           <w:szCs w:val="28"/>
         </w:rPr>
-        <w:t xml:space="preserve"> </w:t>
-      </w:r>
-      <w:r>
-        <w:rPr>
-          <w:bCs/>
-          <w:szCs w:val="28"/>
-        </w:rPr>
-        <w:t>цели</w:t>
-      </w:r>
-      <w:r>
-        <w:rPr>
-          <w:bCs/>
-          <w:szCs w:val="28"/>
-        </w:rPr>
-        <w:t> </w:t>
-      </w:r>
-      <w:r>
-        <w:rPr>
-          <w:bCs/>
-          <w:szCs w:val="28"/>
-        </w:rPr>
-        <w:t>проекта</w:t>
-      </w:r>
-      <w:r>
-        <w:rPr>
-          <w:bCs/>
-          <w:szCs w:val="28"/>
-        </w:rPr>
-        <w:t xml:space="preserve">. [Электронный ресурс] URL: </w:t>
-      </w:r>
-      <w:r>
-        <w:rPr>
-          <w:bCs/>
-          <w:szCs w:val="28"/>
-        </w:rPr>
-        <w:t>https://www.wrike.com/ru/blog/kak-sformulirovat-effektivnye-tseli-proekta/</w:t>
-      </w:r>
-      <w:r>
-        <w:rPr>
-          <w:bCs/>
-          <w:szCs w:val="28"/>
-        </w:rPr>
-        <w:t xml:space="preserve"> </w:t>
-      </w:r>
-      <w:r>
-        <w:rPr>
-          <w:bCs/>
-          <w:szCs w:val="28"/>
-        </w:rPr>
-        <w:t>(дата обращения: 01.04.2024 г.).</w:t>
-      </w:r>
-      <w:bookmarkEnd w:id="4"/>
-    </w:p>
-    <w:p>
-      <w:pPr>
-        <w:pStyle w:val="ListParagraph"/>
+        <w:t xml:space="preserve"> (дата обращения: 01.04.2024 г.).</w:t>
+      </w:r>
+      <w:bookmarkEnd w:id="5"/>
+    </w:p>
+    <w:p>
+      <w:pPr>
+        <w:pStyle w:val="a4"/>
         <w:numPr>
           <w:ilvl w:val="0"/>
           <w:numId w:val="1"/>
@@ -4130,43 +3959,15 @@
           <w:szCs w:val="28"/>
         </w:rPr>
       </w:pPr>
-      <w:bookmarkStart w:id="5" w:name="_Ref162905165"/>
+      <w:bookmarkStart w:id="6" w:name="_Ref162905165"/>
       <w:r>
         <w:rPr>
           <w:bCs/>
           <w:szCs w:val="28"/>
         </w:rPr>
-        <w:t>Что такое концепция проекта и как её создать</w:t>
-      </w:r>
-      <w:r>
-        <w:rPr>
-          <w:bCs/>
-          <w:szCs w:val="28"/>
-        </w:rPr>
-        <w:t xml:space="preserve">. </w:t>
-      </w:r>
-      <w:r>
-        <w:rPr>
-          <w:bCs/>
-          <w:szCs w:val="28"/>
-        </w:rPr>
-        <w:t>[Электронный ресурс] URL: https://weeek.net/ru/blog/koncepcia-proekta</w:t>
-      </w:r>
-      <w:r>
-        <w:rPr>
-          <w:bCs/>
-          <w:szCs w:val="28"/>
-        </w:rPr>
-        <w:t xml:space="preserve"> </w:t>
-      </w:r>
-      <w:r>
-        <w:rPr>
-          <w:bCs/>
-          <w:szCs w:val="28"/>
-        </w:rPr>
-        <w:t>(дата обращения: 01.04.2024 г.).</w:t>
-      </w:r>
-      <w:bookmarkEnd w:id="5"/>
+        <w:t>Что такое концепция проекта и как её создать. [Электронный ресурс] URL: https://weeek.net/ru/blog/koncepcia-proekta (дата обращения: 01.04.2024 г.).</w:t>
+      </w:r>
+      <w:bookmarkEnd w:id="6"/>
     </w:p>
     <w:p>
       <w:pPr>
@@ -4183,7 +3984,6 @@
       </w:pPr>
     </w:p>
     <w:sectPr>
-      <w:headerReference w:type="default" r:id="rId8"/>
       <w:pgSz w:w="11906" w:h="16838" w:code="9"/>
       <w:pgMar w:top="1134" w:right="851" w:bottom="1134" w:left="1701" w:header="709" w:footer="709" w:gutter="0"/>
       <w:cols w:space="708"/>
@@ -4194,7 +3994,7 @@
 </file>
 
 <file path=word/endnotes.xml><?xml version="1.0" encoding="utf-8"?>
-<w:endnotes xmlns:wpc="http://schemas.microsoft.com/office/word/2010/wordprocessingCanvas" xmlns:cx="http://schemas.microsoft.com/office/drawing/2014/chartex" xmlns:cx1="http://schemas.microsoft.com/office/drawing/2015/9/8/chartex" xmlns:cx2="http://schemas.microsoft.com/office/drawing/2015/10/21/chartex" xmlns:cx3="http://schemas.microsoft.com/office/drawing/2016/5/9/chartex" xmlns:cx4="http://schemas.microsoft.com/office/drawing/2016/5/10/chartex" xmlns:cx5="http://schemas.microsoft.com/office/drawing/2016/5/11/chartex" xmlns:cx6="http://schemas.microsoft.com/office/drawing/2016/5/12/chartex" xmlns:cx7="http://schemas.microsoft.com/office/drawing/2016/5/13/chartex" xmlns:cx8="http://schemas.microsoft.com/office/drawing/2016/5/14/chartex" xmlns:mc="http://schemas.openxmlformats.org/markup-compatibility/2006" xmlns:aink="http://schemas.microsoft.com/office/drawing/2016/ink" xmlns:am3d="http://schemas.microsoft.com/office/drawing/2017/model3d" xmlns:o="urn:schemas-microsoft-com:office:office" xmlns:oel="http://schemas.microsoft.com/office/2019/extlst" xmlns:r="http://schemas.openxmlformats.org/officeDocument/2006/relationships" xmlns:m="http://schemas.openxmlformats.org/officeDocument/2006/math" xmlns:v="urn:schemas-microsoft-com:vml" xmlns:wp14="http://schemas.microsoft.com/office/word/2010/wordprocessingDrawing" xmlns:wp="http://schemas.openxmlformats.org/drawingml/2006/wordprocessingDrawing" xmlns:w10="urn:schemas-microsoft-com:office:word" xmlns:w="http://schemas.openxmlformats.org/wordprocessingml/2006/main" xmlns:w14="http://schemas.microsoft.com/office/word/2010/wordml" xmlns:w15="http://schemas.microsoft.com/office/word/2012/wordml" xmlns:w16cex="http://schemas.microsoft.com/office/word/2018/wordml/cex" xmlns:w16cid="http://schemas.microsoft.com/office/word/2016/wordml/cid" xmlns:w16="http://schemas.microsoft.com/office/word/2018/wordml" xmlns:w16du="http://schemas.microsoft.com/office/word/2023/wordml/word16du" xmlns:w16sdtdh="http://schemas.microsoft.com/office/word/2020/wordml/sdtdatahash" xmlns:w16se="http://schemas.microsoft.com/office/word/2015/wordml/symex" xmlns:wpg="http://schemas.microsoft.com/office/word/2010/wordprocessingGroup" xmlns:wpi="http://schemas.microsoft.com/office/word/2010/wordprocessingInk" xmlns:wne="http://schemas.microsoft.com/office/word/2006/wordml" xmlns:wps="http://schemas.microsoft.com/office/word/2010/wordprocessingShape" mc:Ignorable="w14 w15 w16se w16cid w16 w16cex w16sdtdh w16du wp14">
+<w:endnotes xmlns:wpc="http://schemas.microsoft.com/office/word/2010/wordprocessingCanvas" xmlns:cx="http://schemas.microsoft.com/office/drawing/2014/chartex" xmlns:cx1="http://schemas.microsoft.com/office/drawing/2015/9/8/chartex" xmlns:mc="http://schemas.openxmlformats.org/markup-compatibility/2006" xmlns:o="urn:schemas-microsoft-com:office:office" xmlns:r="http://schemas.openxmlformats.org/officeDocument/2006/relationships" xmlns:m="http://schemas.openxmlformats.org/officeDocument/2006/math" xmlns:v="urn:schemas-microsoft-com:vml" xmlns:wp14="http://schemas.microsoft.com/office/word/2010/wordprocessingDrawing" xmlns:wp="http://schemas.openxmlformats.org/drawingml/2006/wordprocessingDrawing" xmlns:w10="urn:schemas-microsoft-com:office:word" xmlns:w="http://schemas.openxmlformats.org/wordprocessingml/2006/main" xmlns:w14="http://schemas.microsoft.com/office/word/2010/wordml" xmlns:w15="http://schemas.microsoft.com/office/word/2012/wordml" xmlns:w16se="http://schemas.microsoft.com/office/word/2015/wordml/symex" xmlns:wpg="http://schemas.microsoft.com/office/word/2010/wordprocessingGroup" xmlns:wpi="http://schemas.microsoft.com/office/word/2010/wordprocessingInk" xmlns:wne="http://schemas.microsoft.com/office/word/2006/wordml" xmlns:wps="http://schemas.microsoft.com/office/word/2010/wordprocessingShape" mc:Ignorable="w14 w15 w16se wp14">
   <w:endnote w:type="separator" w:id="-1">
     <w:p>
       <w:pPr>
@@ -4219,7 +4019,7 @@
 </file>
 
 <file path=word/footnotes.xml><?xml version="1.0" encoding="utf-8"?>
-<w:footnotes xmlns:wpc="http://schemas.microsoft.com/office/word/2010/wordprocessingCanvas" xmlns:cx="http://schemas.microsoft.com/office/drawing/2014/chartex" xmlns:cx1="http://schemas.microsoft.com/office/drawing/2015/9/8/chartex" xmlns:cx2="http://schemas.microsoft.com/office/drawing/2015/10/21/chartex" xmlns:cx3="http://schemas.microsoft.com/office/drawing/2016/5/9/chartex" xmlns:cx4="http://schemas.microsoft.com/office/drawing/2016/5/10/chartex" xmlns:cx5="http://schemas.microsoft.com/office/drawing/2016/5/11/chartex" xmlns:cx6="http://schemas.microsoft.com/office/drawing/2016/5/12/chartex" xmlns:cx7="http://schemas.microsoft.com/office/drawing/2016/5/13/chartex" xmlns:cx8="http://schemas.microsoft.com/office/drawing/2016/5/14/chartex" xmlns:mc="http://schemas.openxmlformats.org/markup-compatibility/2006" xmlns:aink="http://schemas.microsoft.com/office/drawing/2016/ink" xmlns:am3d="http://schemas.microsoft.com/office/drawing/2017/model3d" xmlns:o="urn:schemas-microsoft-com:office:office" xmlns:oel="http://schemas.microsoft.com/office/2019/extlst" xmlns:r="http://schemas.openxmlformats.org/officeDocument/2006/relationships" xmlns:m="http://schemas.openxmlformats.org/officeDocument/2006/math" xmlns:v="urn:schemas-microsoft-com:vml" xmlns:wp14="http://schemas.microsoft.com/office/word/2010/wordprocessingDrawing" xmlns:wp="http://schemas.openxmlformats.org/drawingml/2006/wordprocessingDrawing" xmlns:w10="urn:schemas-microsoft-com:office:word" xmlns:w="http://schemas.openxmlformats.org/wordprocessingml/2006/main" xmlns:w14="http://schemas.microsoft.com/office/word/2010/wordml" xmlns:w15="http://schemas.microsoft.com/office/word/2012/wordml" xmlns:w16cex="http://schemas.microsoft.com/office/word/2018/wordml/cex" xmlns:w16cid="http://schemas.microsoft.com/office/word/2016/wordml/cid" xmlns:w16="http://schemas.microsoft.com/office/word/2018/wordml" xmlns:w16du="http://schemas.microsoft.com/office/word/2023/wordml/word16du" xmlns:w16sdtdh="http://schemas.microsoft.com/office/word/2020/wordml/sdtdatahash" xmlns:w16se="http://schemas.microsoft.com/office/word/2015/wordml/symex" xmlns:wpg="http://schemas.microsoft.com/office/word/2010/wordprocessingGroup" xmlns:wpi="http://schemas.microsoft.com/office/word/2010/wordprocessingInk" xmlns:wne="http://schemas.microsoft.com/office/word/2006/wordml" xmlns:wps="http://schemas.microsoft.com/office/word/2010/wordprocessingShape" mc:Ignorable="w14 w15 w16se w16cid w16 w16cex w16sdtdh w16du wp14">
+<w:footnotes xmlns:wpc="http://schemas.microsoft.com/office/word/2010/wordprocessingCanvas" xmlns:cx="http://schemas.microsoft.com/office/drawing/2014/chartex" xmlns:cx1="http://schemas.microsoft.com/office/drawing/2015/9/8/chartex" xmlns:mc="http://schemas.openxmlformats.org/markup-compatibility/2006" xmlns:o="urn:schemas-microsoft-com:office:office" xmlns:r="http://schemas.openxmlformats.org/officeDocument/2006/relationships" xmlns:m="http://schemas.openxmlformats.org/officeDocument/2006/math" xmlns:v="urn:schemas-microsoft-com:vml" xmlns:wp14="http://schemas.microsoft.com/office/word/2010/wordprocessingDrawing" xmlns:wp="http://schemas.openxmlformats.org/drawingml/2006/wordprocessingDrawing" xmlns:w10="urn:schemas-microsoft-com:office:word" xmlns:w="http://schemas.openxmlformats.org/wordprocessingml/2006/main" xmlns:w14="http://schemas.microsoft.com/office/word/2010/wordml" xmlns:w15="http://schemas.microsoft.com/office/word/2012/wordml" xmlns:w16se="http://schemas.microsoft.com/office/word/2015/wordml/symex" xmlns:wpg="http://schemas.microsoft.com/office/word/2010/wordprocessingGroup" xmlns:wpi="http://schemas.microsoft.com/office/word/2010/wordprocessingInk" xmlns:wne="http://schemas.microsoft.com/office/word/2006/wordml" xmlns:wps="http://schemas.microsoft.com/office/word/2010/wordprocessingShape" mc:Ignorable="w14 w15 w16se wp14">
   <w:footnote w:type="separator" w:id="-1">
     <w:p>
       <w:pPr>
@@ -4243,27 +4043,8 @@
 </w:footnotes>
 </file>
 
-<file path=word/header1.xml><?xml version="1.0" encoding="utf-8"?>
-<w:hdr xmlns:wpc="http://schemas.microsoft.com/office/word/2010/wordprocessingCanvas" xmlns:cx="http://schemas.microsoft.com/office/drawing/2014/chartex" xmlns:cx1="http://schemas.microsoft.com/office/drawing/2015/9/8/chartex" xmlns:cx2="http://schemas.microsoft.com/office/drawing/2015/10/21/chartex" xmlns:cx3="http://schemas.microsoft.com/office/drawing/2016/5/9/chartex" xmlns:cx4="http://schemas.microsoft.com/office/drawing/2016/5/10/chartex" xmlns:cx5="http://schemas.microsoft.com/office/drawing/2016/5/11/chartex" xmlns:cx6="http://schemas.microsoft.com/office/drawing/2016/5/12/chartex" xmlns:cx7="http://schemas.microsoft.com/office/drawing/2016/5/13/chartex" xmlns:cx8="http://schemas.microsoft.com/office/drawing/2016/5/14/chartex" xmlns:mc="http://schemas.openxmlformats.org/markup-compatibility/2006" xmlns:aink="http://schemas.microsoft.com/office/drawing/2016/ink" xmlns:am3d="http://schemas.microsoft.com/office/drawing/2017/model3d" xmlns:o="urn:schemas-microsoft-com:office:office" xmlns:oel="http://schemas.microsoft.com/office/2019/extlst" xmlns:r="http://schemas.openxmlformats.org/officeDocument/2006/relationships" xmlns:m="http://schemas.openxmlformats.org/officeDocument/2006/math" xmlns:v="urn:schemas-microsoft-com:vml" xmlns:wp14="http://schemas.microsoft.com/office/word/2010/wordprocessingDrawing" xmlns:wp="http://schemas.openxmlformats.org/drawingml/2006/wordprocessingDrawing" xmlns:w10="urn:schemas-microsoft-com:office:word" xmlns:w="http://schemas.openxmlformats.org/wordprocessingml/2006/main" xmlns:w14="http://schemas.microsoft.com/office/word/2010/wordml" xmlns:w15="http://schemas.microsoft.com/office/word/2012/wordml" xmlns:w16cex="http://schemas.microsoft.com/office/word/2018/wordml/cex" xmlns:w16cid="http://schemas.microsoft.com/office/word/2016/wordml/cid" xmlns:w16="http://schemas.microsoft.com/office/word/2018/wordml" xmlns:w16du="http://schemas.microsoft.com/office/word/2023/wordml/word16du" xmlns:w16sdtdh="http://schemas.microsoft.com/office/word/2020/wordml/sdtdatahash" xmlns:w16se="http://schemas.microsoft.com/office/word/2015/wordml/symex" xmlns:wpg="http://schemas.microsoft.com/office/word/2010/wordprocessingGroup" xmlns:wpi="http://schemas.microsoft.com/office/word/2010/wordprocessingInk" xmlns:wne="http://schemas.microsoft.com/office/word/2006/wordml" xmlns:wps="http://schemas.microsoft.com/office/word/2010/wordprocessingShape" mc:Ignorable="w14 w15 w16se w16cid w16 w16cex w16sdtdh w16du wp14">
-  <w:p>
-    <w:pPr>
-      <w:pStyle w:val="Header"/>
-      <w:rPr>
-        <w:color w:val="FFFFFF" w:themeColor="background1"/>
-      </w:rPr>
-    </w:pPr>
-    <w:r>
-      <w:rPr>
-        <w:color w:val="FFFFFF" w:themeColor="background1"/>
-      </w:rPr>
-      <w:t>Дмитрий КЭ-403</w:t>
-    </w:r>
-  </w:p>
-</w:hdr>
-</file>
-
 <file path=word/numbering.xml><?xml version="1.0" encoding="utf-8"?>
-<w:numbering xmlns:wpc="http://schemas.microsoft.com/office/word/2010/wordprocessingCanvas" xmlns:cx="http://schemas.microsoft.com/office/drawing/2014/chartex" xmlns:cx1="http://schemas.microsoft.com/office/drawing/2015/9/8/chartex" xmlns:cx2="http://schemas.microsoft.com/office/drawing/2015/10/21/chartex" xmlns:cx3="http://schemas.microsoft.com/office/drawing/2016/5/9/chartex" xmlns:cx4="http://schemas.microsoft.com/office/drawing/2016/5/10/chartex" xmlns:cx5="http://schemas.microsoft.com/office/drawing/2016/5/11/chartex" xmlns:cx6="http://schemas.microsoft.com/office/drawing/2016/5/12/chartex" xmlns:cx7="http://schemas.microsoft.com/office/drawing/2016/5/13/chartex" xmlns:cx8="http://schemas.microsoft.com/office/drawing/2016/5/14/chartex" xmlns:mc="http://schemas.openxmlformats.org/markup-compatibility/2006" xmlns:aink="http://schemas.microsoft.com/office/drawing/2016/ink" xmlns:am3d="http://schemas.microsoft.com/office/drawing/2017/model3d" xmlns:o="urn:schemas-microsoft-com:office:office" xmlns:oel="http://schemas.microsoft.com/office/2019/extlst" xmlns:r="http://schemas.openxmlformats.org/officeDocument/2006/relationships" xmlns:m="http://schemas.openxmlformats.org/officeDocument/2006/math" xmlns:v="urn:schemas-microsoft-com:vml" xmlns:wp14="http://schemas.microsoft.com/office/word/2010/wordprocessingDrawing" xmlns:wp="http://schemas.openxmlformats.org/drawingml/2006/wordprocessingDrawing" xmlns:w10="urn:schemas-microsoft-com:office:word" xmlns:w="http://schemas.openxmlformats.org/wordprocessingml/2006/main" xmlns:w14="http://schemas.microsoft.com/office/word/2010/wordml" xmlns:w15="http://schemas.microsoft.com/office/word/2012/wordml" xmlns:w16cex="http://schemas.microsoft.com/office/word/2018/wordml/cex" xmlns:w16cid="http://schemas.microsoft.com/office/word/2016/wordml/cid" xmlns:w16="http://schemas.microsoft.com/office/word/2018/wordml" xmlns:w16du="http://schemas.microsoft.com/office/word/2023/wordml/word16du" xmlns:w16sdtdh="http://schemas.microsoft.com/office/word/2020/wordml/sdtdatahash" xmlns:w16se="http://schemas.microsoft.com/office/word/2015/wordml/symex" xmlns:wpg="http://schemas.microsoft.com/office/word/2010/wordprocessingGroup" xmlns:wpi="http://schemas.microsoft.com/office/word/2010/wordprocessingInk" xmlns:wne="http://schemas.microsoft.com/office/word/2006/wordml" xmlns:wps="http://schemas.microsoft.com/office/word/2010/wordprocessingShape" mc:Ignorable="w14 w15 w16se w16cid w16 w16cex w16sdtdh w16du wp14">
+<w:numbering xmlns:wpc="http://schemas.microsoft.com/office/word/2010/wordprocessingCanvas" xmlns:cx="http://schemas.microsoft.com/office/drawing/2014/chartex" xmlns:cx1="http://schemas.microsoft.com/office/drawing/2015/9/8/chartex" xmlns:mc="http://schemas.openxmlformats.org/markup-compatibility/2006" xmlns:o="urn:schemas-microsoft-com:office:office" xmlns:r="http://schemas.openxmlformats.org/officeDocument/2006/relationships" xmlns:m="http://schemas.openxmlformats.org/officeDocument/2006/math" xmlns:v="urn:schemas-microsoft-com:vml" xmlns:wp14="http://schemas.microsoft.com/office/word/2010/wordprocessingDrawing" xmlns:wp="http://schemas.openxmlformats.org/drawingml/2006/wordprocessingDrawing" xmlns:w10="urn:schemas-microsoft-com:office:word" xmlns:w="http://schemas.openxmlformats.org/wordprocessingml/2006/main" xmlns:w14="http://schemas.microsoft.com/office/word/2010/wordml" xmlns:w15="http://schemas.microsoft.com/office/word/2012/wordml" xmlns:w16se="http://schemas.microsoft.com/office/word/2015/wordml/symex" xmlns:wpg="http://schemas.microsoft.com/office/word/2010/wordprocessingGroup" xmlns:wpi="http://schemas.microsoft.com/office/word/2010/wordprocessingInk" xmlns:wne="http://schemas.microsoft.com/office/word/2006/wordml" xmlns:wps="http://schemas.microsoft.com/office/word/2010/wordprocessingShape" mc:Ignorable="w14 w15 w16se wp14">
   <w:abstractNum w:abstractNumId="0" w15:restartNumberingAfterBreak="0">
     <w:nsid w:val="05E262A1"/>
     <w:multiLevelType w:val="hybridMultilevel"/>
@@ -5020,7 +4801,7 @@
     <w:lvl w:ilvl="0" w:tplc="03869EDA">
       <w:start w:val="1"/>
       <w:numFmt w:val="bullet"/>
-      <w:pStyle w:val="a0"/>
+      <w:pStyle w:val="1"/>
       <w:lvlText w:val=""/>
       <w:lvlJc w:val="left"/>
       <w:pPr>
@@ -6496,86 +6277,86 @@
       </w:pPr>
     </w:lvl>
   </w:abstractNum>
-  <w:num w:numId="1" w16cid:durableId="1847282526">
+  <w:num w:numId="1">
     <w:abstractNumId w:val="3"/>
   </w:num>
-  <w:num w:numId="2" w16cid:durableId="334722889">
+  <w:num w:numId="2">
     <w:abstractNumId w:val="11"/>
   </w:num>
-  <w:num w:numId="3" w16cid:durableId="1067656215">
+  <w:num w:numId="3">
     <w:abstractNumId w:val="8"/>
   </w:num>
-  <w:num w:numId="4" w16cid:durableId="1445924051">
+  <w:num w:numId="4">
     <w:abstractNumId w:val="10"/>
   </w:num>
-  <w:num w:numId="5" w16cid:durableId="2063405238">
+  <w:num w:numId="5">
     <w:abstractNumId w:val="16"/>
   </w:num>
-  <w:num w:numId="6" w16cid:durableId="1850371232">
+  <w:num w:numId="6">
     <w:abstractNumId w:val="17"/>
   </w:num>
-  <w:num w:numId="7" w16cid:durableId="1524055560">
+  <w:num w:numId="7">
     <w:abstractNumId w:val="7"/>
   </w:num>
-  <w:num w:numId="8" w16cid:durableId="1280530609">
+  <w:num w:numId="8">
     <w:abstractNumId w:val="15"/>
   </w:num>
-  <w:num w:numId="9" w16cid:durableId="1335494067">
+  <w:num w:numId="9">
     <w:abstractNumId w:val="19"/>
   </w:num>
-  <w:num w:numId="10" w16cid:durableId="1626278626">
+  <w:num w:numId="10">
     <w:abstractNumId w:val="22"/>
   </w:num>
-  <w:num w:numId="11" w16cid:durableId="1941722045">
+  <w:num w:numId="11">
     <w:abstractNumId w:val="5"/>
   </w:num>
-  <w:num w:numId="12" w16cid:durableId="1882277476">
+  <w:num w:numId="12">
     <w:abstractNumId w:val="21"/>
   </w:num>
-  <w:num w:numId="13" w16cid:durableId="1151288919">
+  <w:num w:numId="13">
     <w:abstractNumId w:val="12"/>
   </w:num>
-  <w:num w:numId="14" w16cid:durableId="922106836">
+  <w:num w:numId="14">
     <w:abstractNumId w:val="13"/>
   </w:num>
-  <w:num w:numId="15" w16cid:durableId="1684090971">
+  <w:num w:numId="15">
     <w:abstractNumId w:val="20"/>
   </w:num>
-  <w:num w:numId="16" w16cid:durableId="1895776370">
+  <w:num w:numId="16">
     <w:abstractNumId w:val="9"/>
   </w:num>
-  <w:num w:numId="17" w16cid:durableId="734477008">
+  <w:num w:numId="17">
     <w:abstractNumId w:val="18"/>
   </w:num>
-  <w:num w:numId="18" w16cid:durableId="1736203262">
+  <w:num w:numId="18">
     <w:abstractNumId w:val="4"/>
   </w:num>
-  <w:num w:numId="19" w16cid:durableId="953173803">
+  <w:num w:numId="19">
     <w:abstractNumId w:val="6"/>
   </w:num>
-  <w:num w:numId="20" w16cid:durableId="1545099321">
+  <w:num w:numId="20">
     <w:abstractNumId w:val="14"/>
   </w:num>
-  <w:num w:numId="21" w16cid:durableId="1463502000">
+  <w:num w:numId="21">
     <w:abstractNumId w:val="2"/>
   </w:num>
-  <w:num w:numId="22" w16cid:durableId="102305185">
+  <w:num w:numId="22">
     <w:abstractNumId w:val="1"/>
   </w:num>
-  <w:num w:numId="23" w16cid:durableId="568879520">
+  <w:num w:numId="23">
     <w:abstractNumId w:val="1"/>
     <w:lvlOverride w:ilvl="0">
       <w:startOverride w:val="1"/>
     </w:lvlOverride>
   </w:num>
-  <w:num w:numId="24" w16cid:durableId="1000891329">
+  <w:num w:numId="24">
     <w:abstractNumId w:val="0"/>
   </w:num>
 </w:numbering>
 </file>
 
 <file path=word/styles.xml><?xml version="1.0" encoding="utf-8"?>
-<w:styles xmlns:mc="http://schemas.openxmlformats.org/markup-compatibility/2006" xmlns:r="http://schemas.openxmlformats.org/officeDocument/2006/relationships" xmlns:w="http://schemas.openxmlformats.org/wordprocessingml/2006/main" xmlns:w14="http://schemas.microsoft.com/office/word/2010/wordml" xmlns:w15="http://schemas.microsoft.com/office/word/2012/wordml" xmlns:w16cex="http://schemas.microsoft.com/office/word/2018/wordml/cex" xmlns:w16cid="http://schemas.microsoft.com/office/word/2016/wordml/cid" xmlns:w16="http://schemas.microsoft.com/office/word/2018/wordml" xmlns:w16du="http://schemas.microsoft.com/office/word/2023/wordml/word16du" xmlns:w16sdtdh="http://schemas.microsoft.com/office/word/2020/wordml/sdtdatahash" xmlns:w16se="http://schemas.microsoft.com/office/word/2015/wordml/symex" mc:Ignorable="w14 w15 w16se w16cid w16 w16cex w16sdtdh w16du">
+<w:styles xmlns:mc="http://schemas.openxmlformats.org/markup-compatibility/2006" xmlns:r="http://schemas.openxmlformats.org/officeDocument/2006/relationships" xmlns:w="http://schemas.openxmlformats.org/wordprocessingml/2006/main" xmlns:w14="http://schemas.microsoft.com/office/word/2010/wordml" xmlns:w15="http://schemas.microsoft.com/office/word/2012/wordml" xmlns:w16se="http://schemas.microsoft.com/office/word/2015/wordml/symex" mc:Ignorable="w14 w15 w16se">
   <w:docDefaults>
     <w:rPrDefault>
       <w:rPr>
@@ -6592,7 +6373,7 @@
       </w:pPr>
     </w:pPrDefault>
   </w:docDefaults>
-  <w:latentStyles w:defLockedState="0" w:defUIPriority="99" w:defSemiHidden="0" w:defUnhideWhenUsed="0" w:defQFormat="0" w:count="376">
+  <w:latentStyles w:defLockedState="0" w:defUIPriority="99" w:defSemiHidden="0" w:defUnhideWhenUsed="0" w:defQFormat="0" w:count="371">
     <w:lsdException w:name="Normal" w:uiPriority="0" w:qFormat="1"/>
     <w:lsdException w:name="heading 1" w:uiPriority="9" w:qFormat="1"/>
     <w:lsdException w:name="heading 2" w:semiHidden="1" w:uiPriority="9" w:unhideWhenUsed="1" w:qFormat="1"/>
@@ -6964,13 +6745,8 @@
     <w:lsdException w:name="List Table 5 Dark Accent 6" w:uiPriority="50"/>
     <w:lsdException w:name="List Table 6 Colorful Accent 6" w:uiPriority="51"/>
     <w:lsdException w:name="List Table 7 Colorful Accent 6" w:uiPriority="52"/>
-    <w:lsdException w:name="Mention" w:semiHidden="1" w:unhideWhenUsed="1"/>
-    <w:lsdException w:name="Smart Hyperlink" w:semiHidden="1" w:unhideWhenUsed="1"/>
-    <w:lsdException w:name="Hashtag" w:semiHidden="1" w:unhideWhenUsed="1"/>
-    <w:lsdException w:name="Unresolved Mention" w:semiHidden="1" w:unhideWhenUsed="1"/>
-    <w:lsdException w:name="Smart Link" w:semiHidden="1" w:unhideWhenUsed="1"/>
   </w:latentStyles>
-  <w:style w:type="paragraph" w:default="1" w:styleId="Normal">
+  <w:style w:type="paragraph" w:default="1" w:styleId="a0">
     <w:name w:val="Normal"/>
     <w:qFormat/>
     <w:rsid w:val="00B85FF4"/>
@@ -6983,13 +6759,13 @@
       <w:sz w:val="28"/>
     </w:rPr>
   </w:style>
-  <w:style w:type="character" w:default="1" w:styleId="DefaultParagraphFont">
+  <w:style w:type="character" w:default="1" w:styleId="a1">
     <w:name w:val="Default Paragraph Font"/>
     <w:uiPriority w:val="1"/>
     <w:semiHidden/>
     <w:unhideWhenUsed/>
   </w:style>
-  <w:style w:type="table" w:default="1" w:styleId="TableNormal">
+  <w:style w:type="table" w:default="1" w:styleId="a2">
     <w:name w:val="Normal Table"/>
     <w:uiPriority w:val="99"/>
     <w:semiHidden/>
@@ -7004,17 +6780,17 @@
       </w:tblCellMar>
     </w:tblPr>
   </w:style>
-  <w:style w:type="numbering" w:default="1" w:styleId="NoList">
+  <w:style w:type="numbering" w:default="1" w:styleId="a3">
     <w:name w:val="No List"/>
     <w:uiPriority w:val="99"/>
     <w:semiHidden/>
     <w:unhideWhenUsed/>
   </w:style>
-  <w:style w:type="paragraph" w:styleId="ListParagraph">
+  <w:style w:type="paragraph" w:styleId="a4">
     <w:name w:val="List Paragraph"/>
     <w:aliases w:val="Список со скобкой"/>
-    <w:basedOn w:val="Normal"/>
-    <w:link w:val="ListParagraphChar"/>
+    <w:basedOn w:val="a0"/>
+    <w:link w:val="a5"/>
     <w:uiPriority w:val="34"/>
     <w:qFormat/>
     <w:rsid w:val="00B85FF4"/>
@@ -7023,11 +6799,11 @@
       <w:contextualSpacing/>
     </w:pPr>
   </w:style>
-  <w:style w:type="character" w:customStyle="1" w:styleId="ListParagraphChar">
-    <w:name w:val="List Paragraph Char"/>
-    <w:aliases w:val="Список со скобкой Char"/>
-    <w:basedOn w:val="DefaultParagraphFont"/>
-    <w:link w:val="ListParagraph"/>
+  <w:style w:type="character" w:customStyle="1" w:styleId="a5">
+    <w:name w:val="Абзац списка Знак"/>
+    <w:aliases w:val="Список со скобкой Знак"/>
+    <w:basedOn w:val="a1"/>
+    <w:link w:val="a4"/>
     <w:uiPriority w:val="34"/>
     <w:rsid w:val="00B85FF4"/>
     <w:rPr>
@@ -7036,10 +6812,10 @@
       <w:sz w:val="28"/>
     </w:rPr>
   </w:style>
-  <w:style w:type="paragraph" w:styleId="Header">
+  <w:style w:type="paragraph" w:styleId="a6">
     <w:name w:val="header"/>
-    <w:basedOn w:val="Normal"/>
-    <w:link w:val="HeaderChar"/>
+    <w:basedOn w:val="a0"/>
+    <w:link w:val="a7"/>
     <w:uiPriority w:val="99"/>
     <w:unhideWhenUsed/>
     <w:rsid w:val="00B85FF4"/>
@@ -7051,10 +6827,10 @@
       <w:spacing w:after="0"/>
     </w:pPr>
   </w:style>
-  <w:style w:type="character" w:customStyle="1" w:styleId="HeaderChar">
-    <w:name w:val="Header Char"/>
-    <w:basedOn w:val="DefaultParagraphFont"/>
-    <w:link w:val="Header"/>
+  <w:style w:type="character" w:customStyle="1" w:styleId="a7">
+    <w:name w:val="Верхний колонтитул Знак"/>
+    <w:basedOn w:val="a1"/>
+    <w:link w:val="a6"/>
     <w:uiPriority w:val="99"/>
     <w:rsid w:val="00B85FF4"/>
     <w:rPr>
@@ -7063,10 +6839,10 @@
       <w:sz w:val="28"/>
     </w:rPr>
   </w:style>
-  <w:style w:type="paragraph" w:styleId="Caption">
+  <w:style w:type="paragraph" w:styleId="a8">
     <w:name w:val="caption"/>
-    <w:basedOn w:val="Normal"/>
-    <w:next w:val="Normal"/>
+    <w:basedOn w:val="a0"/>
+    <w:next w:val="a0"/>
     <w:uiPriority w:val="35"/>
     <w:unhideWhenUsed/>
     <w:qFormat/>
@@ -7081,10 +6857,10 @@
       <w:szCs w:val="18"/>
     </w:rPr>
   </w:style>
-  <w:style w:type="paragraph" w:styleId="BodyText">
+  <w:style w:type="paragraph" w:styleId="a9">
     <w:name w:val="Body Text"/>
-    <w:basedOn w:val="Normal"/>
-    <w:link w:val="BodyTextChar"/>
+    <w:basedOn w:val="a0"/>
+    <w:link w:val="aa"/>
     <w:unhideWhenUsed/>
     <w:rsid w:val="00B85FF4"/>
     <w:pPr>
@@ -7099,10 +6875,10 @@
       <w14:ligatures w14:val="none"/>
     </w:rPr>
   </w:style>
-  <w:style w:type="character" w:customStyle="1" w:styleId="BodyTextChar">
-    <w:name w:val="Body Text Char"/>
-    <w:basedOn w:val="DefaultParagraphFont"/>
-    <w:link w:val="BodyText"/>
+  <w:style w:type="character" w:customStyle="1" w:styleId="aa">
+    <w:name w:val="Основной текст Знак"/>
+    <w:basedOn w:val="a1"/>
+    <w:link w:val="a9"/>
     <w:rsid w:val="00B85FF4"/>
     <w:rPr>
       <w:rFonts w:ascii="Times New Roman" w:eastAsia="Times New Roman" w:hAnsi="Times New Roman" w:cs="Times New Roman"/>
@@ -7112,10 +6888,10 @@
       <w14:ligatures w14:val="none"/>
     </w:rPr>
   </w:style>
-  <w:style w:type="paragraph" w:customStyle="1" w:styleId="1">
+  <w:style w:type="paragraph" w:customStyle="1" w:styleId="10">
     <w:name w:val="Текст1"/>
-    <w:basedOn w:val="Normal"/>
-    <w:link w:val="10"/>
+    <w:basedOn w:val="a0"/>
+    <w:link w:val="11"/>
     <w:qFormat/>
     <w:rsid w:val="00B85FF4"/>
     <w:pPr>
@@ -7131,10 +6907,10 @@
       <w14:ligatures w14:val="none"/>
     </w:rPr>
   </w:style>
-  <w:style w:type="character" w:customStyle="1" w:styleId="10">
+  <w:style w:type="character" w:customStyle="1" w:styleId="11">
     <w:name w:val="Текст1 Знак"/>
-    <w:basedOn w:val="DefaultParagraphFont"/>
-    <w:link w:val="1"/>
+    <w:basedOn w:val="a1"/>
+    <w:link w:val="10"/>
     <w:rsid w:val="00B85FF4"/>
     <w:rPr>
       <w:rFonts w:ascii="Times New Roman" w:eastAsia="Times New Roman" w:hAnsi="Times New Roman" w:cs="Times New Roman"/>
@@ -7144,9 +6920,9 @@
       <w14:ligatures w14:val="none"/>
     </w:rPr>
   </w:style>
-  <w:style w:type="paragraph" w:customStyle="1" w:styleId="a1">
+  <w:style w:type="paragraph" w:customStyle="1" w:styleId="ab">
     <w:name w:val="Основной"/>
-    <w:basedOn w:val="Normal"/>
+    <w:basedOn w:val="a0"/>
     <w:link w:val="Char"/>
     <w:qFormat/>
     <w:rsid w:val="00B85FF4"/>
@@ -7163,8 +6939,8 @@
   </w:style>
   <w:style w:type="character" w:customStyle="1" w:styleId="Char">
     <w:name w:val="Основной Char"/>
-    <w:basedOn w:val="DefaultParagraphFont"/>
-    <w:link w:val="a1"/>
+    <w:basedOn w:val="a1"/>
+    <w:link w:val="ab"/>
     <w:rsid w:val="00B85FF4"/>
     <w:rPr>
       <w:rFonts w:ascii="Times New Roman" w:hAnsi="Times New Roman" w:cs="Times New Roman"/>
@@ -7173,10 +6949,10 @@
       <w:szCs w:val="28"/>
     </w:rPr>
   </w:style>
-  <w:style w:type="paragraph" w:styleId="Footer">
+  <w:style w:type="paragraph" w:styleId="ac">
     <w:name w:val="footer"/>
-    <w:basedOn w:val="Normal"/>
-    <w:link w:val="FooterChar"/>
+    <w:basedOn w:val="a0"/>
+    <w:link w:val="ad"/>
     <w:uiPriority w:val="99"/>
     <w:unhideWhenUsed/>
     <w:rsid w:val="00704536"/>
@@ -7188,10 +6964,10 @@
       <w:spacing w:after="0"/>
     </w:pPr>
   </w:style>
-  <w:style w:type="character" w:customStyle="1" w:styleId="FooterChar">
-    <w:name w:val="Footer Char"/>
-    <w:basedOn w:val="DefaultParagraphFont"/>
-    <w:link w:val="Footer"/>
+  <w:style w:type="character" w:customStyle="1" w:styleId="ad">
+    <w:name w:val="Нижний колонтитул Знак"/>
+    <w:basedOn w:val="a1"/>
+    <w:link w:val="ac"/>
     <w:uiPriority w:val="99"/>
     <w:rsid w:val="00704536"/>
     <w:rPr>
@@ -7200,9 +6976,9 @@
       <w:sz w:val="28"/>
     </w:rPr>
   </w:style>
-  <w:style w:type="character" w:styleId="CommentReference">
+  <w:style w:type="character" w:styleId="ae">
     <w:name w:val="annotation reference"/>
-    <w:basedOn w:val="DefaultParagraphFont"/>
+    <w:basedOn w:val="a1"/>
     <w:uiPriority w:val="99"/>
     <w:semiHidden/>
     <w:unhideWhenUsed/>
@@ -7212,10 +6988,10 @@
       <w:szCs w:val="16"/>
     </w:rPr>
   </w:style>
-  <w:style w:type="paragraph" w:styleId="CommentText">
+  <w:style w:type="paragraph" w:styleId="af">
     <w:name w:val="annotation text"/>
-    <w:basedOn w:val="Normal"/>
-    <w:link w:val="CommentTextChar"/>
+    <w:basedOn w:val="a0"/>
+    <w:link w:val="af0"/>
     <w:uiPriority w:val="99"/>
     <w:semiHidden/>
     <w:unhideWhenUsed/>
@@ -7225,10 +7001,10 @@
       <w:szCs w:val="20"/>
     </w:rPr>
   </w:style>
-  <w:style w:type="character" w:customStyle="1" w:styleId="CommentTextChar">
-    <w:name w:val="Comment Text Char"/>
-    <w:basedOn w:val="DefaultParagraphFont"/>
-    <w:link w:val="CommentText"/>
+  <w:style w:type="character" w:customStyle="1" w:styleId="af0">
+    <w:name w:val="Текст примечания Знак"/>
+    <w:basedOn w:val="a1"/>
+    <w:link w:val="af"/>
     <w:uiPriority w:val="99"/>
     <w:semiHidden/>
     <w:rsid w:val="0074296F"/>
@@ -7239,11 +7015,11 @@
       <w:szCs w:val="20"/>
     </w:rPr>
   </w:style>
-  <w:style w:type="paragraph" w:styleId="CommentSubject">
+  <w:style w:type="paragraph" w:styleId="af1">
     <w:name w:val="annotation subject"/>
-    <w:basedOn w:val="CommentText"/>
-    <w:next w:val="CommentText"/>
-    <w:link w:val="CommentSubjectChar"/>
+    <w:basedOn w:val="af"/>
+    <w:next w:val="af"/>
+    <w:link w:val="af2"/>
     <w:uiPriority w:val="99"/>
     <w:semiHidden/>
     <w:unhideWhenUsed/>
@@ -7253,10 +7029,10 @@
       <w:bCs/>
     </w:rPr>
   </w:style>
-  <w:style w:type="character" w:customStyle="1" w:styleId="CommentSubjectChar">
-    <w:name w:val="Comment Subject Char"/>
-    <w:basedOn w:val="CommentTextChar"/>
-    <w:link w:val="CommentSubject"/>
+  <w:style w:type="character" w:customStyle="1" w:styleId="af2">
+    <w:name w:val="Тема примечания Знак"/>
+    <w:basedOn w:val="af0"/>
+    <w:link w:val="af1"/>
     <w:uiPriority w:val="99"/>
     <w:semiHidden/>
     <w:rsid w:val="0074296F"/>
@@ -7269,9 +7045,9 @@
       <w:szCs w:val="20"/>
     </w:rPr>
   </w:style>
-  <w:style w:type="paragraph" w:styleId="NormalWeb">
+  <w:style w:type="paragraph" w:styleId="af3">
     <w:name w:val="Normal (Web)"/>
-    <w:basedOn w:val="Normal"/>
+    <w:basedOn w:val="a0"/>
     <w:uiPriority w:val="99"/>
     <w:semiHidden/>
     <w:unhideWhenUsed/>
@@ -7288,9 +7064,9 @@
       <w14:ligatures w14:val="none"/>
     </w:rPr>
   </w:style>
-  <w:style w:type="character" w:styleId="Hyperlink">
+  <w:style w:type="character" w:styleId="af4">
     <w:name w:val="Hyperlink"/>
-    <w:basedOn w:val="DefaultParagraphFont"/>
+    <w:basedOn w:val="a1"/>
     <w:uiPriority w:val="99"/>
     <w:unhideWhenUsed/>
     <w:rsid w:val="00985D99"/>
@@ -7299,9 +7075,9 @@
       <w:u w:val="single"/>
     </w:rPr>
   </w:style>
-  <w:style w:type="character" w:styleId="Strong">
+  <w:style w:type="character" w:styleId="af5">
     <w:name w:val="Strong"/>
-    <w:basedOn w:val="DefaultParagraphFont"/>
+    <w:basedOn w:val="a1"/>
     <w:uiPriority w:val="22"/>
     <w:qFormat/>
     <w:rsid w:val="00985D99"/>
@@ -7310,9 +7086,9 @@
       <w:bCs/>
     </w:rPr>
   </w:style>
-  <w:style w:type="paragraph" w:customStyle="1" w:styleId="11">
+  <w:style w:type="paragraph" w:customStyle="1" w:styleId="12">
     <w:name w:val="Заголовок1"/>
-    <w:basedOn w:val="Normal"/>
+    <w:basedOn w:val="a0"/>
     <w:link w:val="Char0"/>
     <w:qFormat/>
     <w:rsid w:val="00E8115B"/>
@@ -7331,8 +7107,8 @@
   </w:style>
   <w:style w:type="character" w:customStyle="1" w:styleId="Char0">
     <w:name w:val="Заголовок Char"/>
-    <w:basedOn w:val="DefaultParagraphFont"/>
-    <w:link w:val="11"/>
+    <w:basedOn w:val="a1"/>
+    <w:link w:val="12"/>
     <w:rsid w:val="00E8115B"/>
     <w:rPr>
       <w:rFonts w:ascii="Times New Roman" w:hAnsi="Times New Roman" w:cs="Times New Roman"/>
@@ -7343,10 +7119,10 @@
       <w:szCs w:val="28"/>
     </w:rPr>
   </w:style>
-  <w:style w:type="paragraph" w:customStyle="1" w:styleId="a2">
+  <w:style w:type="paragraph" w:customStyle="1" w:styleId="af6">
     <w:name w:val="Осн. текст"/>
-    <w:basedOn w:val="Normal"/>
-    <w:link w:val="a3"/>
+    <w:basedOn w:val="a0"/>
+    <w:link w:val="af7"/>
     <w:qFormat/>
     <w:rsid w:val="00A85B5B"/>
     <w:pPr>
@@ -7362,10 +7138,10 @@
       <w14:ligatures w14:val="none"/>
     </w:rPr>
   </w:style>
-  <w:style w:type="character" w:customStyle="1" w:styleId="a3">
+  <w:style w:type="character" w:customStyle="1" w:styleId="af7">
     <w:name w:val="Осн. текст Знак"/>
-    <w:basedOn w:val="DefaultParagraphFont"/>
-    <w:link w:val="a2"/>
+    <w:basedOn w:val="a1"/>
+    <w:link w:val="af6"/>
     <w:rsid w:val="00A85B5B"/>
     <w:rPr>
       <w:rFonts w:ascii="Times New Roman" w:eastAsia="Times New Roman" w:hAnsi="Times New Roman" w:cs="Times New Roman"/>
@@ -7375,20 +7151,20 @@
       <w14:ligatures w14:val="none"/>
     </w:rPr>
   </w:style>
-  <w:style w:type="paragraph" w:customStyle="1" w:styleId="a4">
+  <w:style w:type="paragraph" w:customStyle="1" w:styleId="af8">
     <w:name w:val="Осн. жирн"/>
-    <w:basedOn w:val="a2"/>
-    <w:link w:val="a5"/>
+    <w:basedOn w:val="af6"/>
+    <w:link w:val="af9"/>
     <w:qFormat/>
     <w:rsid w:val="00E25CBA"/>
     <w:rPr>
       <w:b/>
     </w:rPr>
   </w:style>
-  <w:style w:type="character" w:customStyle="1" w:styleId="a5">
+  <w:style w:type="character" w:customStyle="1" w:styleId="af9">
     <w:name w:val="Осн. жирн Знак"/>
-    <w:basedOn w:val="a3"/>
-    <w:link w:val="a4"/>
+    <w:basedOn w:val="af7"/>
+    <w:link w:val="af8"/>
     <w:rsid w:val="00E25CBA"/>
     <w:rPr>
       <w:rFonts w:ascii="Times New Roman" w:eastAsia="Times New Roman" w:hAnsi="Times New Roman" w:cs="Times New Roman"/>
@@ -7399,9 +7175,9 @@
       <w14:ligatures w14:val="none"/>
     </w:rPr>
   </w:style>
-  <w:style w:type="paragraph" w:customStyle="1" w:styleId="a0">
-    <w:name w:val="Список"/>
-    <w:basedOn w:val="ListParagraph"/>
+  <w:style w:type="paragraph" w:customStyle="1" w:styleId="1">
+    <w:name w:val="Список1"/>
+    <w:basedOn w:val="a4"/>
     <w:link w:val="Char1"/>
     <w:qFormat/>
     <w:rsid w:val="000E1450"/>
@@ -7424,8 +7200,8 @@
   </w:style>
   <w:style w:type="character" w:customStyle="1" w:styleId="Char1">
     <w:name w:val="Список Char"/>
-    <w:basedOn w:val="ListParagraphChar"/>
-    <w:link w:val="a0"/>
+    <w:basedOn w:val="a5"/>
+    <w:link w:val="1"/>
     <w:rsid w:val="000E1450"/>
     <w:rPr>
       <w:rFonts w:ascii="Times New Roman" w:hAnsi="Times New Roman" w:cs="Times New Roman"/>
@@ -7434,9 +7210,9 @@
       <w:szCs w:val="28"/>
     </w:rPr>
   </w:style>
-  <w:style w:type="character" w:styleId="UnresolvedMention">
+  <w:style w:type="character" w:customStyle="1" w:styleId="UnresolvedMention">
     <w:name w:val="Unresolved Mention"/>
-    <w:basedOn w:val="DefaultParagraphFont"/>
+    <w:basedOn w:val="a1"/>
     <w:uiPriority w:val="99"/>
     <w:semiHidden/>
     <w:unhideWhenUsed/>
@@ -7448,7 +7224,7 @@
   </w:style>
   <w:style w:type="paragraph" w:customStyle="1" w:styleId="a">
     <w:name w:val="Нум список"/>
-    <w:basedOn w:val="ListParagraph"/>
+    <w:basedOn w:val="a4"/>
     <w:link w:val="Char2"/>
     <w:qFormat/>
     <w:rsid w:val="00E06C77"/>
@@ -7474,7 +7250,7 @@
   </w:style>
   <w:style w:type="character" w:customStyle="1" w:styleId="Char2">
     <w:name w:val="Нум список Char"/>
-    <w:basedOn w:val="ListParagraphChar"/>
+    <w:basedOn w:val="a5"/>
     <w:link w:val="a"/>
     <w:rsid w:val="00E06C77"/>
     <w:rPr>
@@ -7789,7 +7565,7 @@
 </file>
 
 <file path=customXml/itemProps1.xml><?xml version="1.0" encoding="utf-8"?>
-<ds:datastoreItem xmlns:ds="http://schemas.openxmlformats.org/officeDocument/2006/customXml" ds:itemID="{DBC05748-DBF5-4A43-B479-34E4EFD8B324}">
+<ds:datastoreItem xmlns:ds="http://schemas.openxmlformats.org/officeDocument/2006/customXml" ds:itemID="{7415329D-770B-4AD5-B7D2-EEC0A28A3E64}">
   <ds:schemaRefs>
     <ds:schemaRef ds:uri="http://schemas.openxmlformats.org/officeDocument/2006/bibliography"/>
   </ds:schemaRefs>

</xml_diff>